<commit_message>
Updated project write up
</commit_message>
<xml_diff>
--- a/project_write_up.docx
+++ b/project_write_up.docx
@@ -82,7 +82,6 @@
         </w:rPr>
         <w:t xml:space="preserve">In the ever-evolving landscape of the film industry, our comprehensive analysis delves into key factors shaping the success of movies. Through a meticulous exploration, our research unveils intricate insights spanning the evolution of ratings, discerning audience genre preferences, elucidating the profound impact of actors and directors, </w:t>
       </w:r>
-      <w:proofErr w:type="spellStart"/>
       <w:r>
         <w:rPr>
           <w:rFonts w:ascii="Arial" w:eastAsia="Times New Roman" w:hAnsi="Arial" w:cs="Arial"/>
@@ -90,9 +89,8 @@
           <w:lang w:eastAsia="en-GB"/>
           <w14:ligatures w14:val="none"/>
         </w:rPr>
-        <w:t>analyzing</w:t>
-      </w:r>
-      <w:proofErr w:type="spellEnd"/>
+        <w:t>analysing</w:t>
+      </w:r>
       <w:r>
         <w:rPr>
           <w:rFonts w:ascii="Arial" w:eastAsia="Times New Roman" w:hAnsi="Arial" w:cs="Arial"/>
@@ -156,6 +154,7 @@
             <w:rStyle w:val="Hyperlink"/>
             <w:rFonts w:ascii="Arial" w:hAnsi="Arial" w:cs="Arial"/>
             <w:color w:val="auto"/>
+            <w:u w:val="none"/>
           </w:rPr>
           <w:t>https://www.omdbapi.com/</w:t>
         </w:r>
@@ -172,6 +171,7 @@
             <w:rStyle w:val="Hyperlink"/>
             <w:rFonts w:ascii="Arial" w:hAnsi="Arial" w:cs="Arial"/>
             <w:color w:val="auto"/>
+            <w:u w:val="none"/>
           </w:rPr>
           <w:t>https://github.com/danielgrijalva/movie-stats</w:t>
         </w:r>
@@ -194,13 +194,7 @@
         <w:rPr>
           <w:rFonts w:ascii="Arial" w:hAnsi="Arial" w:cs="Arial"/>
         </w:rPr>
-        <w:t>,' 'Rating,' 'Genre,' 'Year</w:t>
-      </w:r>
-      <w:r>
-        <w:rPr>
-          <w:rFonts w:ascii="Arial" w:hAnsi="Arial" w:cs="Arial"/>
-        </w:rPr>
-        <w:t>,' '</w:t>
+        <w:t>,' 'Rating,' 'Genre,' 'Year,' '</w:t>
       </w:r>
       <w:proofErr w:type="spellStart"/>
       <w:r>
@@ -248,43 +242,7 @@
         <w:rPr>
           <w:rFonts w:ascii="Arial" w:hAnsi="Arial" w:cs="Arial"/>
         </w:rPr>
-        <w:t xml:space="preserve">The movie_data.csv dataset was combined with </w:t>
-      </w:r>
-      <w:r>
-        <w:rPr>
-          <w:rFonts w:ascii="Arial" w:hAnsi="Arial" w:cs="Arial"/>
-        </w:rPr>
-        <w:t xml:space="preserve">'OMDBmoviedata.csv' </w:t>
-      </w:r>
-      <w:r>
-        <w:rPr>
-          <w:rFonts w:ascii="Arial" w:hAnsi="Arial" w:cs="Arial"/>
-        </w:rPr>
-        <w:t xml:space="preserve">for the analysis due to the inclusion of the </w:t>
-      </w:r>
-      <w:r>
-        <w:rPr>
-          <w:rFonts w:ascii="Arial" w:hAnsi="Arial" w:cs="Arial"/>
-        </w:rPr>
-        <w:t>'</w:t>
-      </w:r>
-      <w:r>
-        <w:rPr>
-          <w:rFonts w:ascii="Arial" w:hAnsi="Arial" w:cs="Arial"/>
-        </w:rPr>
-        <w:t>budget</w:t>
-      </w:r>
-      <w:r>
-        <w:rPr>
-          <w:rFonts w:ascii="Arial" w:hAnsi="Arial" w:cs="Arial"/>
-        </w:rPr>
-        <w:t>'</w:t>
-      </w:r>
-      <w:r>
-        <w:rPr>
-          <w:rFonts w:ascii="Arial" w:hAnsi="Arial" w:cs="Arial"/>
-        </w:rPr>
-        <w:t xml:space="preserve"> column required for the analysis.</w:t>
+        <w:t>The movie_data.csv dataset was combined with 'OMDBmoviedata.csv' for the analysis due to the inclusion of the 'budget' column required for the analysis.</w:t>
       </w:r>
     </w:p>
     <w:p>
@@ -910,18 +868,11 @@
       <w:r>
         <w:rPr>
           <w:rFonts w:ascii="Arial" w:hAnsi="Arial" w:cs="Arial"/>
+          <w:b/>
+          <w:bCs/>
           <w:lang w:val="en-US" w:eastAsia="en-GB"/>
         </w:rPr>
-        <w:t>1.</w:t>
-      </w:r>
-      <w:r>
-        <w:rPr>
-          <w:rFonts w:ascii="Arial" w:hAnsi="Arial" w:cs="Arial"/>
-          <w:b/>
-          <w:bCs/>
-          <w:lang w:val="en-US" w:eastAsia="en-GB"/>
-        </w:rPr>
-        <w:t xml:space="preserve"> </w:t>
+        <w:t xml:space="preserve">1. </w:t>
       </w:r>
       <w:proofErr w:type="spellStart"/>
       <w:r>
@@ -964,6 +915,7 @@
           <w:numId w:val="28"/>
         </w:numPr>
         <w:spacing w:after="0" w:line="360" w:lineRule="auto"/>
+        <w:jc w:val="both"/>
         <w:rPr>
           <w:rFonts w:ascii="Arial" w:hAnsi="Arial" w:cs="Arial"/>
           <w:lang w:val="en-US" w:eastAsia="en-GB"/>
@@ -988,6 +940,7 @@
         <w:pStyle w:val="ListParagraph"/>
         <w:spacing w:after="0" w:line="360" w:lineRule="auto"/>
         <w:ind w:left="1080"/>
+        <w:jc w:val="both"/>
         <w:rPr>
           <w:rFonts w:ascii="Arial" w:hAnsi="Arial" w:cs="Arial"/>
           <w:lang w:val="en-US" w:eastAsia="en-GB"/>
@@ -1002,6 +955,7 @@
           <w:numId w:val="28"/>
         </w:numPr>
         <w:spacing w:after="0" w:line="360" w:lineRule="auto"/>
+        <w:jc w:val="both"/>
         <w:rPr>
           <w:rFonts w:ascii="Arial" w:hAnsi="Arial" w:cs="Arial"/>
           <w:lang w:val="en-US"/>
@@ -1018,14 +972,31 @@
         <w:rPr>
           <w:rFonts w:ascii="Arial" w:hAnsi="Arial" w:cs="Arial"/>
         </w:rPr>
-        <w:t>The time series is non-stationary, so ratings vary over time through trends and seasonality</w:t>
-      </w:r>
-      <w:r>
-        <w:rPr>
-          <w:rFonts w:ascii="Arial" w:hAnsi="Arial" w:cs="Arial"/>
-        </w:rPr>
-        <w:t>.</w:t>
-      </w:r>
+        <w:t>The time series is non-stationary, so ratings vary over time through trends and seasonality.</w:t>
+      </w:r>
+    </w:p>
+    <w:p>
+      <w:pPr>
+        <w:pStyle w:val="ListParagraph"/>
+        <w:spacing w:after="0" w:line="360" w:lineRule="auto"/>
+        <w:jc w:val="both"/>
+        <w:rPr>
+          <w:rFonts w:ascii="Arial" w:hAnsi="Arial" w:cs="Arial"/>
+          <w:lang w:val="en-US"/>
+        </w:rPr>
+      </w:pPr>
+    </w:p>
+    <w:p>
+      <w:pPr>
+        <w:pStyle w:val="ListParagraph"/>
+        <w:spacing w:after="0" w:line="360" w:lineRule="auto"/>
+        <w:ind w:left="1080"/>
+        <w:jc w:val="both"/>
+        <w:rPr>
+          <w:rFonts w:ascii="Arial" w:hAnsi="Arial" w:cs="Arial"/>
+          <w:lang w:val="en-US"/>
+        </w:rPr>
+      </w:pPr>
     </w:p>
     <w:p>
       <w:pPr>
@@ -1041,6 +1012,8 @@
       <w:r>
         <w:rPr>
           <w:rFonts w:ascii="Arial" w:hAnsi="Arial" w:cs="Arial"/>
+          <w:b/>
+          <w:bCs/>
           <w:lang w:eastAsia="en-GB"/>
         </w:rPr>
         <w:t xml:space="preserve">2. </w:t>
@@ -1143,6 +1116,8 @@
       <w:r>
         <w:rPr>
           <w:rFonts w:ascii="Arial" w:hAnsi="Arial" w:cs="Arial"/>
+          <w:b/>
+          <w:bCs/>
           <w:lang w:eastAsia="en-GB"/>
         </w:rPr>
         <w:t xml:space="preserve">3. </w:t>
@@ -1259,15 +1234,80 @@
         <w:jc w:val="both"/>
         <w:rPr>
           <w:rFonts w:ascii="Arial" w:hAnsi="Arial" w:cs="Arial"/>
+          <w:b/>
+          <w:bCs/>
+          <w:lang w:eastAsia="en-GB"/>
+        </w:rPr>
+      </w:pPr>
+      <w:r>
+        <w:rPr>
+          <w:rFonts w:ascii="Arial" w:hAnsi="Arial" w:cs="Arial"/>
+          <w:b/>
+          <w:bCs/>
           <w:lang w:val="en-US" w:eastAsia="en-GB"/>
         </w:rPr>
-      </w:pPr>
-      <w:r>
-        <w:rPr>
-          <w:rFonts w:ascii="Arial" w:hAnsi="Arial" w:cs="Arial"/>
+        <w:t>4</w:t>
+      </w:r>
+      <w:r>
+        <w:rPr>
+          <w:rFonts w:ascii="Arial" w:hAnsi="Arial" w:cs="Arial"/>
+          <w:b/>
+          <w:bCs/>
           <w:lang w:val="en-US" w:eastAsia="en-GB"/>
         </w:rPr>
-        <w:t xml:space="preserve">5. </w:t>
+        <w:t>.</w:t>
+      </w:r>
+      <w:r>
+        <w:rPr>
+          <w:rFonts w:ascii="Arial" w:hAnsi="Arial" w:cs="Arial"/>
+          <w:b/>
+          <w:bCs/>
+          <w:lang w:val="en-US" w:eastAsia="en-GB"/>
+        </w:rPr>
+        <w:t xml:space="preserve"> Movie Length and Audience Preference:</w:t>
+      </w:r>
+    </w:p>
+    <w:p>
+      <w:pPr>
+        <w:spacing w:after="0" w:line="360" w:lineRule="auto"/>
+        <w:jc w:val="both"/>
+        <w:rPr>
+          <w:rFonts w:ascii="Arial" w:hAnsi="Arial" w:cs="Arial"/>
+          <w:lang w:val="en-US" w:eastAsia="en-GB"/>
+        </w:rPr>
+      </w:pPr>
+      <w:r>
+        <w:rPr>
+          <w:rFonts w:ascii="Arial" w:hAnsi="Arial" w:cs="Arial"/>
+          <w:lang w:val="en-US" w:eastAsia="en-GB"/>
+        </w:rPr>
+        <w:t xml:space="preserve"> </w:t>
+      </w:r>
+    </w:p>
+    <w:p>
+      <w:pPr>
+        <w:spacing w:after="0" w:line="360" w:lineRule="auto"/>
+        <w:jc w:val="both"/>
+        <w:rPr>
+          <w:rFonts w:ascii="Arial" w:hAnsi="Arial" w:cs="Arial"/>
+          <w:lang w:val="en-US" w:eastAsia="en-GB"/>
+        </w:rPr>
+      </w:pPr>
+      <w:r>
+        <w:rPr>
+          <w:rFonts w:ascii="Arial" w:hAnsi="Arial" w:cs="Arial"/>
+          <w:b/>
+          <w:bCs/>
+          <w:lang w:val="en-US" w:eastAsia="en-GB"/>
+        </w:rPr>
+        <w:t>5.</w:t>
+      </w:r>
+      <w:r>
+        <w:rPr>
+          <w:rFonts w:ascii="Arial" w:hAnsi="Arial" w:cs="Arial"/>
+          <w:lang w:val="en-US" w:eastAsia="en-GB"/>
+        </w:rPr>
+        <w:t xml:space="preserve"> </w:t>
       </w:r>
       <w:r>
         <w:rPr>
@@ -1358,54 +1398,6 @@
           <w:lang w:eastAsia="en-GB"/>
         </w:rPr>
       </w:pPr>
-    </w:p>
-    <w:p>
-      <w:pPr>
-        <w:spacing w:after="0" w:line="360" w:lineRule="auto"/>
-        <w:jc w:val="both"/>
-        <w:rPr>
-          <w:rFonts w:ascii="Arial" w:hAnsi="Arial" w:cs="Arial"/>
-          <w:b/>
-          <w:bCs/>
-          <w:lang w:eastAsia="en-GB"/>
-        </w:rPr>
-      </w:pPr>
-    </w:p>
-    <w:p>
-      <w:pPr>
-        <w:spacing w:after="0" w:line="360" w:lineRule="auto"/>
-        <w:jc w:val="both"/>
-        <w:rPr>
-          <w:rFonts w:ascii="Arial" w:hAnsi="Arial" w:cs="Arial"/>
-          <w:b/>
-          <w:bCs/>
-          <w:lang w:eastAsia="en-GB"/>
-        </w:rPr>
-      </w:pPr>
-    </w:p>
-    <w:p>
-      <w:pPr>
-        <w:spacing w:after="0" w:line="360" w:lineRule="auto"/>
-        <w:jc w:val="both"/>
-        <w:rPr>
-          <w:rFonts w:ascii="Arial" w:hAnsi="Arial" w:cs="Arial"/>
-          <w:b/>
-          <w:bCs/>
-          <w:lang w:eastAsia="en-GB"/>
-        </w:rPr>
-      </w:pPr>
-    </w:p>
-    <w:p>
-      <w:pPr>
-        <w:spacing w:after="0" w:line="360" w:lineRule="auto"/>
-        <w:jc w:val="both"/>
-        <w:rPr>
-          <w:rFonts w:ascii="Arial" w:hAnsi="Arial" w:cs="Arial"/>
-          <w:b/>
-          <w:bCs/>
-          <w:lang w:eastAsia="en-GB"/>
-        </w:rPr>
-      </w:pPr>
       <w:r>
         <w:rPr>
           <w:rFonts w:ascii="Arial" w:hAnsi="Arial" w:cs="Arial"/>
@@ -1482,7 +1474,7 @@
       <w:pPr>
         <w:shd w:val="clear" w:color="auto" w:fill="FFFFFF"/>
         <w:spacing w:after="0" w:line="360" w:lineRule="auto"/>
-        <w:ind w:firstLine="360"/>
+        <w:ind w:firstLine="720"/>
         <w:jc w:val="both"/>
         <w:rPr>
           <w:rFonts w:ascii="Arial" w:eastAsia="Times New Roman" w:hAnsi="Arial" w:cs="Arial"/>
@@ -1777,7 +1769,7 @@
       <w:pPr>
         <w:shd w:val="clear" w:color="auto" w:fill="FFFFFF"/>
         <w:spacing w:after="0" w:line="360" w:lineRule="auto"/>
-        <w:ind w:firstLine="360"/>
+        <w:ind w:firstLine="720"/>
         <w:jc w:val="both"/>
         <w:rPr>
           <w:rFonts w:ascii="Arial" w:eastAsia="Times New Roman" w:hAnsi="Arial" w:cs="Arial"/>
@@ -2107,15 +2099,6 @@
         <w:jc w:val="both"/>
         <w:rPr>
           <w:rFonts w:ascii="Arial" w:hAnsi="Arial" w:cs="Arial"/>
-        </w:rPr>
-      </w:pPr>
-    </w:p>
-    <w:p>
-      <w:pPr>
-        <w:spacing w:after="0" w:line="360" w:lineRule="auto"/>
-        <w:jc w:val="both"/>
-        <w:rPr>
-          <w:rFonts w:ascii="Arial" w:hAnsi="Arial" w:cs="Arial"/>
           <w:b/>
           <w:bCs/>
           <w:lang w:val="en-US" w:eastAsia="en-GB"/>
@@ -2161,15 +2144,6 @@
         </w:rPr>
         <w:t>The highest grossing genre of movies with over $500 million profit are 'Family' movies, producing almost double than 'Animation' movies.</w:t>
       </w:r>
-    </w:p>
-    <w:p>
-      <w:pPr>
-        <w:spacing w:after="0" w:line="360" w:lineRule="auto"/>
-        <w:jc w:val="both"/>
-        <w:rPr>
-          <w:rFonts w:ascii="Arial" w:hAnsi="Arial" w:cs="Arial"/>
-        </w:rPr>
-      </w:pPr>
     </w:p>
     <w:p>
       <w:pPr>
@@ -2283,12 +2257,34 @@
     </w:p>
     <w:p>
       <w:pPr>
+        <w:spacing w:after="0" w:line="360" w:lineRule="auto"/>
+        <w:jc w:val="both"/>
+        <w:rPr>
+          <w:rFonts w:ascii="Arial" w:hAnsi="Arial" w:cs="Arial"/>
+        </w:rPr>
+      </w:pPr>
+    </w:p>
+    <w:p>
+      <w:pPr>
+        <w:spacing w:after="0" w:line="360" w:lineRule="auto"/>
+        <w:jc w:val="both"/>
+        <w:rPr>
+          <w:rFonts w:ascii="Arial" w:hAnsi="Arial" w:cs="Arial"/>
+        </w:rPr>
+      </w:pPr>
+    </w:p>
+    <w:p>
+      <w:pPr>
         <w:pStyle w:val="ListParagraph"/>
         <w:numPr>
           <w:ilvl w:val="0"/>
           <w:numId w:val="22"/>
         </w:numPr>
-        <w:spacing w:after="0" w:line="360" w:lineRule="auto"/>
+        <w:tabs>
+          <w:tab w:val="left" w:pos="993"/>
+        </w:tabs>
+        <w:spacing w:after="0" w:line="360" w:lineRule="auto"/>
+        <w:ind w:hanging="153"/>
         <w:jc w:val="both"/>
         <w:rPr>
           <w:rFonts w:ascii="Arial" w:hAnsi="Arial" w:cs="Arial"/>
@@ -2538,17 +2534,6 @@
     <w:p>
       <w:pPr>
         <w:spacing w:after="0" w:line="360" w:lineRule="auto"/>
-        <w:jc w:val="both"/>
-        <w:rPr>
-          <w:rFonts w:ascii="Arial" w:hAnsi="Arial" w:cs="Arial"/>
-          <w:b/>
-          <w:bCs/>
-        </w:rPr>
-      </w:pPr>
-    </w:p>
-    <w:p>
-      <w:pPr>
-        <w:spacing w:after="0" w:line="360" w:lineRule="auto"/>
         <w:ind w:left="360" w:firstLine="360"/>
         <w:jc w:val="both"/>
         <w:rPr>
@@ -2654,15 +2639,6 @@
         <w:jc w:val="both"/>
         <w:rPr>
           <w:rFonts w:ascii="Arial" w:hAnsi="Arial" w:cs="Arial"/>
-        </w:rPr>
-      </w:pPr>
-    </w:p>
-    <w:p>
-      <w:pPr>
-        <w:spacing w:after="0" w:line="360" w:lineRule="auto"/>
-        <w:jc w:val="both"/>
-        <w:rPr>
-          <w:rFonts w:ascii="Arial" w:hAnsi="Arial" w:cs="Arial"/>
           <w:b/>
           <w:bCs/>
         </w:rPr>
@@ -2739,7 +2715,6 @@
           <w:b/>
           <w:bCs/>
         </w:rPr>
-        <w:lastRenderedPageBreak/>
         <w:t>Total Gross by Director vs. Total Gross by Actor:</w:t>
       </w:r>
       <w:r>
@@ -2768,6 +2743,7 @@
           <w:b/>
           <w:bCs/>
         </w:rPr>
+        <w:lastRenderedPageBreak/>
         <w:t>Average Votes by Director vs. Average Votes by Actor:</w:t>
       </w:r>
       <w:r>
@@ -2911,18 +2887,22 @@
     </w:p>
     <w:p>
       <w:pPr>
-        <w:spacing w:after="0" w:line="360" w:lineRule="auto"/>
-        <w:jc w:val="both"/>
-        <w:rPr>
-          <w:rFonts w:ascii="Arial" w:hAnsi="Arial" w:cs="Arial"/>
-          <w:b/>
-          <w:bCs/>
-          <w:lang w:eastAsia="en-GB"/>
-        </w:rPr>
-      </w:pPr>
-    </w:p>
-    <w:p>
-      <w:pPr>
+        <w:pStyle w:val="ListParagraph"/>
+        <w:spacing w:after="0" w:line="360" w:lineRule="auto"/>
+        <w:ind w:left="1187"/>
+        <w:jc w:val="both"/>
+        <w:rPr>
+          <w:rFonts w:ascii="Arial" w:hAnsi="Arial" w:cs="Arial"/>
+        </w:rPr>
+      </w:pPr>
+    </w:p>
+    <w:p>
+      <w:pPr>
+        <w:pStyle w:val="ListParagraph"/>
+        <w:numPr>
+          <w:ilvl w:val="0"/>
+          <w:numId w:val="22"/>
+        </w:numPr>
         <w:spacing w:after="0" w:line="360" w:lineRule="auto"/>
         <w:jc w:val="both"/>
         <w:rPr>
@@ -2932,52 +2912,234 @@
           <w:lang w:val="en-US" w:eastAsia="en-GB"/>
         </w:rPr>
       </w:pPr>
-    </w:p>
-    <w:p>
-      <w:pPr>
-        <w:spacing w:after="0" w:line="360" w:lineRule="auto"/>
-        <w:jc w:val="both"/>
+      <w:r>
         <w:rPr>
           <w:rFonts w:ascii="Arial" w:hAnsi="Arial" w:cs="Arial"/>
           <w:b/>
           <w:bCs/>
           <w:lang w:val="en-US" w:eastAsia="en-GB"/>
         </w:rPr>
-      </w:pPr>
-      <w:r>
+        <w:t>Movie Length and Audience Preference</w:t>
+      </w:r>
+    </w:p>
+    <w:p>
+      <w:pPr>
+        <w:pStyle w:val="ListParagraph"/>
+        <w:spacing w:after="0" w:line="360" w:lineRule="auto"/>
+        <w:jc w:val="both"/>
+        <w:rPr>
+          <w:rFonts w:ascii="Arial" w:hAnsi="Arial" w:cs="Arial"/>
+          <w:b/>
+          <w:bCs/>
+          <w:lang w:eastAsia="en-GB"/>
+        </w:rPr>
+      </w:pPr>
+      <w:r>
+        <w:rPr>
+          <w:rFonts w:ascii="Arial" w:hAnsi="Arial" w:cs="Arial"/>
+          <w:b/>
+          <w:bCs/>
+          <w:lang w:eastAsia="en-GB"/>
+        </w:rPr>
+        <w:t>Top Ten Movies with the highest votes</w:t>
+      </w:r>
+    </w:p>
+    <w:p>
+      <w:pPr>
+        <w:pStyle w:val="ListParagraph"/>
+        <w:shd w:val="clear" w:color="auto" w:fill="FFFFFF"/>
+        <w:spacing w:after="0" w:line="360" w:lineRule="auto"/>
+        <w:jc w:val="both"/>
+        <w:rPr>
+          <w:rFonts w:ascii="Arial" w:eastAsia="Times New Roman" w:hAnsi="Arial" w:cs="Arial"/>
+          <w:kern w:val="0"/>
+          <w:lang w:eastAsia="en-GB"/>
+          <w14:ligatures w14:val="none"/>
+        </w:rPr>
+      </w:pPr>
+      <w:r>
+        <w:rPr>
+          <w:rFonts w:ascii="Arial" w:eastAsia="Times New Roman" w:hAnsi="Arial" w:cs="Arial"/>
+          <w:kern w:val="0"/>
+          <w:lang w:eastAsia="en-GB"/>
+          <w14:ligatures w14:val="none"/>
+        </w:rPr>
+        <w:t xml:space="preserve">Based on the top ten movies according to number of votes per movie, it suggests that there might be preferences. as shown in fig4.1, number 9 of the top ten movies, The lord of the ring: The return of the king, with a run time of 201 minutes, had a total vote of 1,700,000. While Interstellar, the last of the top ten, with a runtime of 169 minutes, had a total vote of 1,600,000. The top two movies, </w:t>
+      </w:r>
+      <w:proofErr w:type="spellStart"/>
+      <w:r>
+        <w:rPr>
+          <w:rFonts w:ascii="Arial" w:eastAsia="Times New Roman" w:hAnsi="Arial" w:cs="Arial"/>
+          <w:kern w:val="0"/>
+          <w:lang w:eastAsia="en-GB"/>
+          <w14:ligatures w14:val="none"/>
+        </w:rPr>
+        <w:t>Darknight</w:t>
+      </w:r>
+      <w:proofErr w:type="spellEnd"/>
+      <w:r>
+        <w:rPr>
+          <w:rFonts w:ascii="Arial" w:eastAsia="Times New Roman" w:hAnsi="Arial" w:cs="Arial"/>
+          <w:kern w:val="0"/>
+          <w:lang w:eastAsia="en-GB"/>
+          <w14:ligatures w14:val="none"/>
+        </w:rPr>
+        <w:t xml:space="preserve"> and Shawshank Redemption, based on votes of 2,400,00 each, have lower runtimes of 150 and 125 </w:t>
+      </w:r>
+      <w:proofErr w:type="gramStart"/>
+      <w:r>
+        <w:rPr>
+          <w:rFonts w:ascii="Arial" w:eastAsia="Times New Roman" w:hAnsi="Arial" w:cs="Arial"/>
+          <w:kern w:val="0"/>
+          <w:lang w:eastAsia="en-GB"/>
+          <w14:ligatures w14:val="none"/>
+        </w:rPr>
+        <w:t>minutes</w:t>
+      </w:r>
+      <w:proofErr w:type="gramEnd"/>
+      <w:r>
+        <w:rPr>
+          <w:rFonts w:ascii="Arial" w:eastAsia="Times New Roman" w:hAnsi="Arial" w:cs="Arial"/>
+          <w:kern w:val="0"/>
+          <w:lang w:eastAsia="en-GB"/>
+          <w14:ligatures w14:val="none"/>
+        </w:rPr>
+        <w:t xml:space="preserve"> respectively.</w:t>
+      </w:r>
+    </w:p>
+    <w:p>
+      <w:pPr>
+        <w:pStyle w:val="ListParagraph"/>
+        <w:shd w:val="clear" w:color="auto" w:fill="FFFFFF"/>
+        <w:spacing w:after="0" w:line="360" w:lineRule="auto"/>
+        <w:jc w:val="both"/>
+        <w:rPr>
+          <w:rFonts w:ascii="Arial" w:eastAsia="Times New Roman" w:hAnsi="Arial" w:cs="Arial"/>
+          <w:kern w:val="0"/>
+          <w:lang w:eastAsia="en-GB"/>
+          <w14:ligatures w14:val="none"/>
+        </w:rPr>
+      </w:pPr>
+    </w:p>
+    <w:p>
+      <w:pPr>
+        <w:pStyle w:val="ListParagraph"/>
+        <w:shd w:val="clear" w:color="auto" w:fill="FFFFFF"/>
+        <w:spacing w:after="0" w:line="360" w:lineRule="auto"/>
+        <w:jc w:val="both"/>
+        <w:rPr>
+          <w:rFonts w:ascii="Arial" w:eastAsia="Times New Roman" w:hAnsi="Arial" w:cs="Arial"/>
+          <w:kern w:val="0"/>
+          <w:lang w:eastAsia="en-GB"/>
+          <w14:ligatures w14:val="none"/>
+        </w:rPr>
+      </w:pPr>
+      <w:r>
+        <w:rPr>
+          <w:rFonts w:ascii="Arial" w:eastAsia="Times New Roman" w:hAnsi="Arial" w:cs="Arial"/>
+          <w:b/>
+          <w:bCs/>
+          <w:kern w:val="0"/>
+          <w:lang w:eastAsia="en-GB"/>
+          <w14:ligatures w14:val="none"/>
+        </w:rPr>
+        <w:t>Relationship Between Runtime and Viewers Preference (Hypothesis testing)</w:t>
+      </w:r>
+    </w:p>
+    <w:p>
+      <w:pPr>
+        <w:pStyle w:val="ListParagraph"/>
+        <w:shd w:val="clear" w:color="auto" w:fill="FFFFFF"/>
+        <w:spacing w:after="0" w:line="360" w:lineRule="auto"/>
+        <w:jc w:val="both"/>
+        <w:rPr>
+          <w:rFonts w:ascii="Arial" w:eastAsia="Times New Roman" w:hAnsi="Arial" w:cs="Arial"/>
+          <w:kern w:val="0"/>
+          <w:lang w:eastAsia="en-GB"/>
+          <w14:ligatures w14:val="none"/>
+        </w:rPr>
+      </w:pPr>
+      <w:r>
+        <w:rPr>
+          <w:rFonts w:ascii="Arial" w:eastAsia="Times New Roman" w:hAnsi="Arial" w:cs="Arial"/>
+          <w:kern w:val="0"/>
+          <w:lang w:eastAsia="en-GB"/>
+          <w14:ligatures w14:val="none"/>
+        </w:rPr>
+        <w:t xml:space="preserve">The correlation between votes and run time is 0.30, showing a </w:t>
+      </w:r>
+      <w:proofErr w:type="spellStart"/>
+      <w:r>
+        <w:rPr>
+          <w:rFonts w:ascii="Arial" w:eastAsia="Times New Roman" w:hAnsi="Arial" w:cs="Arial"/>
+          <w:kern w:val="0"/>
+          <w:lang w:eastAsia="en-GB"/>
+          <w14:ligatures w14:val="none"/>
+        </w:rPr>
+        <w:t>postive</w:t>
+      </w:r>
+      <w:proofErr w:type="spellEnd"/>
+      <w:r>
+        <w:rPr>
+          <w:rFonts w:ascii="Arial" w:eastAsia="Times New Roman" w:hAnsi="Arial" w:cs="Arial"/>
+          <w:kern w:val="0"/>
+          <w:lang w:eastAsia="en-GB"/>
+          <w14:ligatures w14:val="none"/>
+        </w:rPr>
+        <w:t xml:space="preserve"> relationship, however weak. Correlation chart plotted, using all 76668 observations, in fig4.3 shows that there is little to no linear relationship between how viewers feel about a movie, and its runtime. Hypothesis test done using a sample size of 500 observation returned a p-value of 2.3, which is significantly higher than 0.05 (assumed significance level). </w:t>
+      </w:r>
+      <w:proofErr w:type="gramStart"/>
+      <w:r>
+        <w:rPr>
+          <w:rFonts w:ascii="Arial" w:eastAsia="Times New Roman" w:hAnsi="Arial" w:cs="Arial"/>
+          <w:kern w:val="0"/>
+          <w:lang w:eastAsia="en-GB"/>
+          <w14:ligatures w14:val="none"/>
+        </w:rPr>
+        <w:t>Therefore</w:t>
+      </w:r>
+      <w:proofErr w:type="gramEnd"/>
+      <w:r>
+        <w:rPr>
+          <w:rFonts w:ascii="Arial" w:eastAsia="Times New Roman" w:hAnsi="Arial" w:cs="Arial"/>
+          <w:kern w:val="0"/>
+          <w:lang w:eastAsia="en-GB"/>
+          <w14:ligatures w14:val="none"/>
+        </w:rPr>
+        <w:t xml:space="preserve"> we cannot reject the null hypothesis of non-significance.</w:t>
+      </w:r>
+    </w:p>
+    <w:p>
+      <w:pPr>
+        <w:spacing w:after="0" w:line="360" w:lineRule="auto"/>
+        <w:ind w:left="360"/>
+        <w:jc w:val="both"/>
         <w:rPr>
           <w:rFonts w:ascii="Arial" w:hAnsi="Arial" w:cs="Arial"/>
           <w:b/>
           <w:bCs/>
           <w:lang w:val="en-US" w:eastAsia="en-GB"/>
         </w:rPr>
-        <w:t>Movie Length and Audience Preference</w:t>
-      </w:r>
-    </w:p>
-    <w:p>
-      <w:pPr>
-        <w:pStyle w:val="ListParagraph"/>
-        <w:spacing w:after="0" w:line="360" w:lineRule="auto"/>
+      </w:pPr>
+      <w:r>
         <w:rPr>
           <w:rFonts w:ascii="Arial" w:hAnsi="Arial" w:cs="Arial"/>
           <w:b/>
           <w:bCs/>
           <w:lang w:val="en-US" w:eastAsia="en-GB"/>
         </w:rPr>
-      </w:pPr>
-    </w:p>
-    <w:p>
-      <w:pPr>
-        <w:pStyle w:val="ListParagraph"/>
-        <w:spacing w:after="0" w:line="360" w:lineRule="auto"/>
-        <w:jc w:val="both"/>
+        <w:lastRenderedPageBreak/>
+        <w:t xml:space="preserve">5. </w:t>
+      </w:r>
+      <w:r>
         <w:rPr>
           <w:rFonts w:ascii="Arial" w:hAnsi="Arial" w:cs="Arial"/>
           <w:b/>
           <w:bCs/>
           <w:lang w:val="en-US" w:eastAsia="en-GB"/>
         </w:rPr>
-      </w:pPr>
+        <w:t>Box Office Performance</w:t>
+      </w:r>
       <w:r>
         <w:rPr>
           <w:rFonts w:ascii="Arial" w:hAnsi="Arial" w:cs="Arial"/>
@@ -2985,7 +3147,7 @@
           <w:bCs/>
           <w:lang w:val="en-US" w:eastAsia="en-GB"/>
         </w:rPr>
-        <w:t xml:space="preserve">5. </w:t>
+        <w:t xml:space="preserve"> and </w:t>
       </w:r>
       <w:r>
         <w:rPr>
@@ -2994,7 +3156,7 @@
           <w:bCs/>
           <w:lang w:val="en-US" w:eastAsia="en-GB"/>
         </w:rPr>
-        <w:t>Box Office Performance</w:t>
+        <w:t>Budget</w:t>
       </w:r>
       <w:r>
         <w:rPr>
@@ -3003,7 +3165,7 @@
           <w:bCs/>
           <w:lang w:val="en-US" w:eastAsia="en-GB"/>
         </w:rPr>
-        <w:t xml:space="preserve"> and </w:t>
+        <w:t xml:space="preserve"> </w:t>
       </w:r>
       <w:r>
         <w:rPr>
@@ -3012,43 +3174,25 @@
           <w:bCs/>
           <w:lang w:val="en-US" w:eastAsia="en-GB"/>
         </w:rPr>
-        <w:t>Budget</w:t>
-      </w:r>
-      <w:r>
+        <w:t>Analysis</w:t>
+      </w:r>
+    </w:p>
+    <w:p>
+      <w:pPr>
+        <w:spacing w:after="0" w:line="360" w:lineRule="auto"/>
+        <w:jc w:val="both"/>
         <w:rPr>
           <w:rFonts w:ascii="Arial" w:hAnsi="Arial" w:cs="Arial"/>
           <w:b/>
           <w:bCs/>
           <w:lang w:val="en-US" w:eastAsia="en-GB"/>
         </w:rPr>
-        <w:t xml:space="preserve"> </w:t>
-      </w:r>
-      <w:r>
-        <w:rPr>
-          <w:rFonts w:ascii="Arial" w:hAnsi="Arial" w:cs="Arial"/>
-          <w:b/>
-          <w:bCs/>
-          <w:lang w:val="en-US" w:eastAsia="en-GB"/>
-        </w:rPr>
-        <w:t>Analysis</w:t>
-      </w:r>
-    </w:p>
-    <w:p>
-      <w:pPr>
-        <w:spacing w:after="0" w:line="360" w:lineRule="auto"/>
-        <w:jc w:val="both"/>
-        <w:rPr>
-          <w:rFonts w:ascii="Arial" w:hAnsi="Arial" w:cs="Arial"/>
-          <w:b/>
-          <w:bCs/>
-          <w:lang w:val="en-US" w:eastAsia="en-GB"/>
-        </w:rPr>
-      </w:pPr>
-    </w:p>
-    <w:p>
-      <w:pPr>
-        <w:spacing w:after="0" w:line="360" w:lineRule="auto"/>
-        <w:ind w:firstLine="720"/>
+      </w:pPr>
+    </w:p>
+    <w:p>
+      <w:pPr>
+        <w:spacing w:after="0" w:line="360" w:lineRule="auto"/>
+        <w:ind w:left="360" w:firstLine="720"/>
         <w:jc w:val="both"/>
         <w:rPr>
           <w:rFonts w:ascii="Arial" w:hAnsi="Arial" w:cs="Arial"/>
@@ -3146,30 +3290,7 @@
     <w:p>
       <w:pPr>
         <w:spacing w:after="0" w:line="360" w:lineRule="auto"/>
-        <w:jc w:val="both"/>
-        <w:rPr>
-          <w:rFonts w:ascii="Arial" w:hAnsi="Arial" w:cs="Arial"/>
-          <w:lang w:eastAsia="en-GB"/>
-        </w:rPr>
-      </w:pPr>
-    </w:p>
-    <w:p>
-      <w:pPr>
-        <w:spacing w:after="0" w:line="360" w:lineRule="auto"/>
-        <w:ind w:firstLine="720"/>
-        <w:jc w:val="both"/>
-        <w:rPr>
-          <w:rFonts w:ascii="Arial" w:hAnsi="Arial" w:cs="Arial"/>
-          <w:b/>
-          <w:bCs/>
-          <w:lang w:eastAsia="en-GB"/>
-        </w:rPr>
-      </w:pPr>
-    </w:p>
-    <w:p>
-      <w:pPr>
-        <w:spacing w:after="0" w:line="360" w:lineRule="auto"/>
-        <w:ind w:firstLine="720"/>
+        <w:ind w:left="360" w:firstLine="720"/>
         <w:jc w:val="both"/>
         <w:rPr>
           <w:rFonts w:ascii="Arial" w:hAnsi="Arial" w:cs="Arial"/>
@@ -3382,7 +3503,15 @@
           <w:rFonts w:ascii="Arial" w:hAnsi="Arial" w:cs="Arial"/>
           <w:lang w:eastAsia="en-GB"/>
         </w:rPr>
-        <w:t xml:space="preserve">This strong positive correlation over the years could reflect changes in audience preferences, production quality or other factors that have led to increased box office revenues for movies with higher budgets. While a high budget might correlate with higher gross, it also signifies a higher financial risk if the movie </w:t>
+        <w:t xml:space="preserve">This strong positive correlation over the years could reflect changes in audience preferences, production quality or other factors that have led to increased box office revenues for movies with higher budgets. While a high </w:t>
+      </w:r>
+      <w:r>
+        <w:rPr>
+          <w:rFonts w:ascii="Arial" w:hAnsi="Arial" w:cs="Arial"/>
+          <w:lang w:eastAsia="en-GB"/>
+        </w:rPr>
+        <w:lastRenderedPageBreak/>
+        <w:t xml:space="preserve">budget might correlate with higher gross, it also signifies a higher financial risk if the movie </w:t>
       </w:r>
       <w:proofErr w:type="gramStart"/>
       <w:r>
@@ -3493,6 +3622,7 @@
           <w:numId w:val="34"/>
         </w:numPr>
         <w:spacing w:after="0" w:line="360" w:lineRule="auto"/>
+        <w:jc w:val="both"/>
         <w:rPr>
           <w:rFonts w:ascii="Arial" w:eastAsia="Times New Roman" w:hAnsi="Arial" w:cs="Arial"/>
           <w:kern w:val="0"/>
@@ -3528,6 +3658,7 @@
           <w:numId w:val="34"/>
         </w:numPr>
         <w:spacing w:after="0" w:line="360" w:lineRule="auto"/>
+        <w:jc w:val="both"/>
         <w:rPr>
           <w:rFonts w:ascii="Arial" w:eastAsia="Times New Roman" w:hAnsi="Arial" w:cs="Arial"/>
           <w:kern w:val="0"/>
@@ -3544,7 +3675,6 @@
           <w:lang w:eastAsia="en-GB"/>
           <w14:ligatures w14:val="none"/>
         </w:rPr>
-        <w:lastRenderedPageBreak/>
         <w:t>Genre-Tailored Marketing Strategies:</w:t>
       </w:r>
       <w:r>
@@ -3564,6 +3694,7 @@
           <w:numId w:val="34"/>
         </w:numPr>
         <w:spacing w:after="0" w:line="360" w:lineRule="auto"/>
+        <w:jc w:val="both"/>
         <w:rPr>
           <w:rFonts w:ascii="Arial" w:eastAsia="Times New Roman" w:hAnsi="Arial" w:cs="Arial"/>
           <w:kern w:val="0"/>
@@ -3599,6 +3730,7 @@
           <w:numId w:val="34"/>
         </w:numPr>
         <w:spacing w:after="0" w:line="360" w:lineRule="auto"/>
+        <w:jc w:val="both"/>
         <w:rPr>
           <w:rFonts w:ascii="Arial" w:eastAsia="Times New Roman" w:hAnsi="Arial" w:cs="Arial"/>
           <w:kern w:val="0"/>
@@ -3634,6 +3766,7 @@
           <w:numId w:val="34"/>
         </w:numPr>
         <w:spacing w:after="0" w:line="360" w:lineRule="auto"/>
+        <w:jc w:val="both"/>
         <w:rPr>
           <w:rFonts w:ascii="Arial" w:eastAsia="Times New Roman" w:hAnsi="Arial" w:cs="Arial"/>
           <w:kern w:val="0"/>
@@ -3669,6 +3802,7 @@
           <w:numId w:val="34"/>
         </w:numPr>
         <w:spacing w:after="0" w:line="360" w:lineRule="auto"/>
+        <w:jc w:val="both"/>
         <w:rPr>
           <w:rFonts w:ascii="Arial" w:eastAsia="Times New Roman" w:hAnsi="Arial" w:cs="Arial"/>
           <w:kern w:val="0"/>
@@ -3704,6 +3838,7 @@
           <w:numId w:val="34"/>
         </w:numPr>
         <w:spacing w:after="0" w:line="360" w:lineRule="auto"/>
+        <w:jc w:val="both"/>
         <w:rPr>
           <w:rFonts w:ascii="Arial" w:eastAsia="Times New Roman" w:hAnsi="Arial" w:cs="Arial"/>
           <w:kern w:val="0"/>
@@ -3739,34 +3874,73 @@
           <w:numId w:val="34"/>
         </w:numPr>
         <w:spacing w:after="0" w:line="360" w:lineRule="auto"/>
+        <w:jc w:val="both"/>
+        <w:rPr>
+          <w:rFonts w:ascii="Arial" w:eastAsia="Times New Roman" w:hAnsi="Arial" w:cs="Arial"/>
+          <w:b/>
+          <w:bCs/>
+          <w:kern w:val="0"/>
+          <w:lang w:eastAsia="en-GB"/>
+          <w14:ligatures w14:val="none"/>
+        </w:rPr>
+      </w:pPr>
+      <w:r>
+        <w:rPr>
+          <w:rFonts w:ascii="Arial" w:eastAsia="Times New Roman" w:hAnsi="Arial" w:cs="Arial"/>
+          <w:b/>
+          <w:bCs/>
+          <w:kern w:val="0"/>
+          <w:lang w:eastAsia="en-GB"/>
+          <w14:ligatures w14:val="none"/>
+        </w:rPr>
+        <w:t>Optimal storytelling:</w:t>
+      </w:r>
+      <w:r>
         <w:rPr>
           <w:rFonts w:ascii="Arial" w:eastAsia="Times New Roman" w:hAnsi="Arial" w:cs="Arial"/>
           <w:kern w:val="0"/>
           <w:lang w:eastAsia="en-GB"/>
           <w14:ligatures w14:val="none"/>
         </w:rPr>
-      </w:pPr>
-      <w:r>
-        <w:rPr>
-          <w:rFonts w:ascii="Arial" w:eastAsia="Times New Roman" w:hAnsi="Arial" w:cs="Arial"/>
-          <w:b/>
-          <w:bCs/>
-          <w:kern w:val="0"/>
-          <w:lang w:eastAsia="en-GB"/>
-          <w14:ligatures w14:val="none"/>
-        </w:rPr>
-        <w:t>Continuous Data Analysis:</w:t>
-      </w:r>
-      <w:r>
+        <w:t xml:space="preserve"> </w:t>
+      </w:r>
+      <w:r>
+        <w:rPr>
+          <w:rStyle w:val="Strong"/>
+          <w:rFonts w:ascii="Arial" w:hAnsi="Arial" w:cs="Arial"/>
+          <w:b w:val="0"/>
+          <w:bCs w:val="0"/>
+        </w:rPr>
+        <w:t>Optimize movie length based on storytelling needs rather than rigid norms, ensuring an immersive viewer experience aligned with narrative demands.</w:t>
+      </w:r>
+    </w:p>
+    <w:p>
+      <w:pPr>
+        <w:numPr>
+          <w:ilvl w:val="0"/>
+          <w:numId w:val="34"/>
+        </w:numPr>
+        <w:spacing w:after="0" w:line="360" w:lineRule="auto"/>
+        <w:jc w:val="both"/>
         <w:rPr>
           <w:rFonts w:ascii="Arial" w:eastAsia="Times New Roman" w:hAnsi="Arial" w:cs="Arial"/>
           <w:kern w:val="0"/>
           <w:lang w:eastAsia="en-GB"/>
           <w14:ligatures w14:val="none"/>
         </w:rPr>
-        <w:t xml:space="preserve"> Establish a robust system for real-time data analysis, allowing for </w:t>
-      </w:r>
-      <w:proofErr w:type="gramStart"/>
+      </w:pPr>
+      <w:r>
+        <w:rPr>
+          <w:rFonts w:ascii="Arial" w:eastAsia="Times New Roman" w:hAnsi="Arial" w:cs="Arial"/>
+          <w:b/>
+          <w:bCs/>
+          <w:kern w:val="0"/>
+          <w:lang w:eastAsia="en-GB"/>
+          <w14:ligatures w14:val="none"/>
+        </w:rPr>
+        <w:lastRenderedPageBreak/>
+        <w:t>Continuous Data Analysis:</w:t>
+      </w:r>
       <w:r>
         <w:rPr>
           <w:rFonts w:ascii="Arial" w:eastAsia="Times New Roman" w:hAnsi="Arial" w:cs="Arial"/>
@@ -3774,9 +3948,9 @@
           <w:lang w:eastAsia="en-GB"/>
           <w14:ligatures w14:val="none"/>
         </w:rPr>
-        <w:t>proactive</w:t>
-      </w:r>
-      <w:proofErr w:type="gramEnd"/>
+        <w:t xml:space="preserve"> Establish a robust system for real-time data analysis, allowing for </w:t>
+      </w:r>
+      <w:proofErr w:type="gramStart"/>
       <w:r>
         <w:rPr>
           <w:rFonts w:ascii="Arial" w:eastAsia="Times New Roman" w:hAnsi="Arial" w:cs="Arial"/>
@@ -3784,6 +3958,16 @@
           <w:lang w:eastAsia="en-GB"/>
           <w14:ligatures w14:val="none"/>
         </w:rPr>
+        <w:t>proactive</w:t>
+      </w:r>
+      <w:proofErr w:type="gramEnd"/>
+      <w:r>
+        <w:rPr>
+          <w:rFonts w:ascii="Arial" w:eastAsia="Times New Roman" w:hAnsi="Arial" w:cs="Arial"/>
+          <w:kern w:val="0"/>
+          <w:lang w:eastAsia="en-GB"/>
+          <w14:ligatures w14:val="none"/>
+        </w:rPr>
         <w:t xml:space="preserve"> adjustments to marketing campaigns, release schedules, and production strategies based on emerging patterns.</w:t>
       </w:r>
     </w:p>
@@ -3805,6 +3989,18 @@
         <w:jc w:val="both"/>
         <w:rPr>
           <w:rFonts w:ascii="Arial" w:hAnsi="Arial" w:cs="Arial"/>
+          <w:b/>
+          <w:bCs/>
+          <w:lang w:eastAsia="en-GB"/>
+        </w:rPr>
+      </w:pPr>
+    </w:p>
+    <w:p>
+      <w:pPr>
+        <w:spacing w:after="0" w:line="360" w:lineRule="auto"/>
+        <w:jc w:val="both"/>
+        <w:rPr>
+          <w:rFonts w:ascii="Arial" w:hAnsi="Arial" w:cs="Arial"/>
         </w:rPr>
       </w:pPr>
       <w:r>
@@ -3819,60 +4015,52 @@
     </w:p>
     <w:p>
       <w:pPr>
-        <w:spacing w:after="0" w:line="360" w:lineRule="auto"/>
-        <w:jc w:val="both"/>
-        <w:rPr>
-          <w:rFonts w:ascii="Arial" w:hAnsi="Arial" w:cs="Arial"/>
-          <w:b/>
-          <w:bCs/>
-        </w:rPr>
-      </w:pPr>
-      <w:r>
-        <w:rPr>
-          <w:rFonts w:ascii="Arial" w:hAnsi="Arial" w:cs="Arial"/>
-        </w:rPr>
-        <w:t>our in-depth analysis of the film industry has uncovered key insights into the determinants of movie success. From the dynamic landscape of ratings evolution to the influential role of actors and directors, our findings provide actionable recommendations for industry decision-makers. Strategic release timing, genre-tailored marketing, continuous talent investment, prudent budget allocation, and adaptive strategies are pivotal for sustained success. By heeding these insights, stakeholders can navigate the ever-changing industry landscape, contribute to impactful cinematic experiences, and establish a lasting influence in the competitive world of film production.</w:t>
-      </w:r>
-    </w:p>
-    <w:p>
-      <w:pPr>
-        <w:spacing w:after="0" w:line="360" w:lineRule="auto"/>
-        <w:jc w:val="both"/>
-        <w:rPr>
-          <w:rFonts w:ascii="Arial" w:hAnsi="Arial" w:cs="Arial"/>
-          <w:b/>
-          <w:bCs/>
-        </w:rPr>
-      </w:pPr>
-    </w:p>
-    <w:p>
-      <w:pPr>
-        <w:spacing w:after="0" w:line="360" w:lineRule="auto"/>
-        <w:jc w:val="both"/>
-        <w:rPr>
-          <w:rFonts w:ascii="Arial" w:hAnsi="Arial" w:cs="Arial"/>
-          <w:b/>
-          <w:bCs/>
-        </w:rPr>
-      </w:pPr>
-    </w:p>
-    <w:p>
-      <w:pPr>
-        <w:spacing w:after="0" w:line="360" w:lineRule="auto"/>
-        <w:jc w:val="both"/>
-        <w:rPr>
-          <w:rFonts w:ascii="Arial" w:hAnsi="Arial" w:cs="Arial"/>
-          <w:b/>
-          <w:bCs/>
-        </w:rPr>
-      </w:pPr>
-      <w:r>
-        <w:rPr>
-          <w:rFonts w:ascii="Arial" w:hAnsi="Arial" w:cs="Arial"/>
-          <w:b/>
-          <w:bCs/>
-        </w:rPr>
-        <w:lastRenderedPageBreak/>
+        <w:spacing w:line="360" w:lineRule="auto"/>
+        <w:jc w:val="both"/>
+        <w:rPr>
+          <w:rFonts w:ascii="Arial" w:hAnsi="Arial" w:cs="Arial"/>
+        </w:rPr>
+      </w:pPr>
+      <w:r>
+        <w:rPr>
+          <w:rFonts w:ascii="Arial" w:hAnsi="Arial" w:cs="Arial"/>
+        </w:rPr>
+        <w:t>Our in-depth analysis of the film industry has uncovered key insights into the determinants of movie success. From the dynamic landscape of ratings evolution to the influential role of actors and directors, our findings provide actionable recommendations for industry decision-makers. Strategic release timing, genre-tailored marketing, continuous talent investment, prudent budget allocation, and adaptive strategies are pivotal for sustained success. In addition, our examination of movie length and audience preference highlights the importance of optimizing runtime based on storytelling needs, ensuring an immersive viewer experience aligned with narrative demands. By heeding these insights, stakeholders can navigate the ever-changing industry landscape, contribute to impactful cinematic experiences, and establish a lasting influence in the competitive world of film production</w:t>
+      </w:r>
+      <w:r>
+        <w:rPr>
+          <w:rFonts w:ascii="Arial" w:hAnsi="Arial" w:cs="Arial"/>
+        </w:rPr>
+        <w:t>.</w:t>
+      </w:r>
+    </w:p>
+    <w:p>
+      <w:pPr>
+        <w:spacing w:after="0" w:line="360" w:lineRule="auto"/>
+        <w:jc w:val="both"/>
+        <w:rPr>
+          <w:rFonts w:ascii="Arial" w:hAnsi="Arial" w:cs="Arial"/>
+          <w:b/>
+          <w:bCs/>
+        </w:rPr>
+      </w:pPr>
+    </w:p>
+    <w:p>
+      <w:pPr>
+        <w:spacing w:after="0" w:line="360" w:lineRule="auto"/>
+        <w:jc w:val="both"/>
+        <w:rPr>
+          <w:rFonts w:ascii="Arial" w:hAnsi="Arial" w:cs="Arial"/>
+          <w:b/>
+          <w:bCs/>
+        </w:rPr>
+      </w:pPr>
+      <w:r>
+        <w:rPr>
+          <w:rFonts w:ascii="Arial" w:hAnsi="Arial" w:cs="Arial"/>
+          <w:b/>
+          <w:bCs/>
+        </w:rPr>
         <w:t>References</w:t>
       </w:r>
     </w:p>
@@ -3997,6 +4185,7 @@
     <w:p>
       <w:pPr>
         <w:spacing w:after="0" w:line="360" w:lineRule="auto"/>
+        <w:jc w:val="both"/>
         <w:rPr>
           <w:rFonts w:ascii="Arial" w:hAnsi="Arial" w:cs="Arial"/>
         </w:rPr>
@@ -4370,6 +4559,97 @@
     </w:lvl>
   </w:abstractNum>
   <w:abstractNum w:abstractNumId="3" w15:restartNumberingAfterBreak="0">
+    <w:nsid w:val="0D786431"/>
+    <w:multiLevelType w:val="hybridMultilevel"/>
+    <w:tmpl w:val="E1A2BF46"/>
+    <w:lvl w:ilvl="0" w:tplc="69E632C6">
+      <w:start w:val="9"/>
+      <w:numFmt w:val="lowerLetter"/>
+      <w:lvlText w:val="%1."/>
+      <w:lvlJc w:val="left"/>
+      <w:pPr>
+        <w:ind w:left="720" w:hanging="360"/>
+      </w:pPr>
+      <w:rPr>
+        <w:rFonts w:hint="default"/>
+        <w:b w:val="0"/>
+        <w:bCs/>
+      </w:rPr>
+    </w:lvl>
+    <w:lvl w:ilvl="1" w:tplc="08090019" w:tentative="1">
+      <w:start w:val="1"/>
+      <w:numFmt w:val="lowerLetter"/>
+      <w:lvlText w:val="%2."/>
+      <w:lvlJc w:val="left"/>
+      <w:pPr>
+        <w:ind w:left="1440" w:hanging="360"/>
+      </w:pPr>
+    </w:lvl>
+    <w:lvl w:ilvl="2" w:tplc="0809001B" w:tentative="1">
+      <w:start w:val="1"/>
+      <w:numFmt w:val="lowerRoman"/>
+      <w:lvlText w:val="%3."/>
+      <w:lvlJc w:val="right"/>
+      <w:pPr>
+        <w:ind w:left="2160" w:hanging="180"/>
+      </w:pPr>
+    </w:lvl>
+    <w:lvl w:ilvl="3" w:tplc="0809000F" w:tentative="1">
+      <w:start w:val="1"/>
+      <w:numFmt w:val="decimal"/>
+      <w:lvlText w:val="%4."/>
+      <w:lvlJc w:val="left"/>
+      <w:pPr>
+        <w:ind w:left="2880" w:hanging="360"/>
+      </w:pPr>
+    </w:lvl>
+    <w:lvl w:ilvl="4" w:tplc="08090019" w:tentative="1">
+      <w:start w:val="1"/>
+      <w:numFmt w:val="lowerLetter"/>
+      <w:lvlText w:val="%5."/>
+      <w:lvlJc w:val="left"/>
+      <w:pPr>
+        <w:ind w:left="3600" w:hanging="360"/>
+      </w:pPr>
+    </w:lvl>
+    <w:lvl w:ilvl="5" w:tplc="0809001B" w:tentative="1">
+      <w:start w:val="1"/>
+      <w:numFmt w:val="lowerRoman"/>
+      <w:lvlText w:val="%6."/>
+      <w:lvlJc w:val="right"/>
+      <w:pPr>
+        <w:ind w:left="4320" w:hanging="180"/>
+      </w:pPr>
+    </w:lvl>
+    <w:lvl w:ilvl="6" w:tplc="0809000F" w:tentative="1">
+      <w:start w:val="1"/>
+      <w:numFmt w:val="decimal"/>
+      <w:lvlText w:val="%7."/>
+      <w:lvlJc w:val="left"/>
+      <w:pPr>
+        <w:ind w:left="5040" w:hanging="360"/>
+      </w:pPr>
+    </w:lvl>
+    <w:lvl w:ilvl="7" w:tplc="08090019" w:tentative="1">
+      <w:start w:val="1"/>
+      <w:numFmt w:val="lowerLetter"/>
+      <w:lvlText w:val="%8."/>
+      <w:lvlJc w:val="left"/>
+      <w:pPr>
+        <w:ind w:left="5760" w:hanging="360"/>
+      </w:pPr>
+    </w:lvl>
+    <w:lvl w:ilvl="8" w:tplc="0809001B" w:tentative="1">
+      <w:start w:val="1"/>
+      <w:numFmt w:val="lowerRoman"/>
+      <w:lvlText w:val="%9."/>
+      <w:lvlJc w:val="right"/>
+      <w:pPr>
+        <w:ind w:left="6480" w:hanging="180"/>
+      </w:pPr>
+    </w:lvl>
+  </w:abstractNum>
+  <w:abstractNum w:abstractNumId="4" w15:restartNumberingAfterBreak="0">
     <w:nsid w:val="0ECE16C3"/>
     <w:multiLevelType w:val="hybridMultilevel"/>
     <w:tmpl w:val="376E0348"/>
@@ -4460,7 +4740,7 @@
       </w:pPr>
     </w:lvl>
   </w:abstractNum>
-  <w:abstractNum w:abstractNumId="4" w15:restartNumberingAfterBreak="0">
+  <w:abstractNum w:abstractNumId="5" w15:restartNumberingAfterBreak="0">
     <w:nsid w:val="0F0F53F4"/>
     <w:multiLevelType w:val="hybridMultilevel"/>
     <w:tmpl w:val="21CE5AB0"/>
@@ -4546,7 +4826,7 @@
       </w:pPr>
     </w:lvl>
   </w:abstractNum>
-  <w:abstractNum w:abstractNumId="5" w15:restartNumberingAfterBreak="0">
+  <w:abstractNum w:abstractNumId="6" w15:restartNumberingAfterBreak="0">
     <w:nsid w:val="104F62BE"/>
     <w:multiLevelType w:val="multilevel"/>
     <w:tmpl w:val="DE20EF42"/>
@@ -4695,7 +4975,7 @@
       </w:rPr>
     </w:lvl>
   </w:abstractNum>
-  <w:abstractNum w:abstractNumId="6" w15:restartNumberingAfterBreak="0">
+  <w:abstractNum w:abstractNumId="7" w15:restartNumberingAfterBreak="0">
     <w:nsid w:val="19807F76"/>
     <w:multiLevelType w:val="hybridMultilevel"/>
     <w:tmpl w:val="69148AB2"/>
@@ -4785,7 +5065,7 @@
       </w:pPr>
     </w:lvl>
   </w:abstractNum>
-  <w:abstractNum w:abstractNumId="7" w15:restartNumberingAfterBreak="0">
+  <w:abstractNum w:abstractNumId="8" w15:restartNumberingAfterBreak="0">
     <w:nsid w:val="1A9E4429"/>
     <w:multiLevelType w:val="hybridMultilevel"/>
     <w:tmpl w:val="39D04C06"/>
@@ -4924,7 +5204,7 @@
       </w:rPr>
     </w:lvl>
   </w:abstractNum>
-  <w:abstractNum w:abstractNumId="8" w15:restartNumberingAfterBreak="0">
+  <w:abstractNum w:abstractNumId="9" w15:restartNumberingAfterBreak="0">
     <w:nsid w:val="203F4809"/>
     <w:multiLevelType w:val="hybridMultilevel"/>
     <w:tmpl w:val="A53EC4E4"/>
@@ -5010,7 +5290,7 @@
       </w:pPr>
     </w:lvl>
   </w:abstractNum>
-  <w:abstractNum w:abstractNumId="9" w15:restartNumberingAfterBreak="0">
+  <w:abstractNum w:abstractNumId="10" w15:restartNumberingAfterBreak="0">
     <w:nsid w:val="21F730BF"/>
     <w:multiLevelType w:val="hybridMultilevel"/>
     <w:tmpl w:val="1EA278E0"/>
@@ -5100,7 +5380,7 @@
       </w:pPr>
     </w:lvl>
   </w:abstractNum>
-  <w:abstractNum w:abstractNumId="10" w15:restartNumberingAfterBreak="0">
+  <w:abstractNum w:abstractNumId="11" w15:restartNumberingAfterBreak="0">
     <w:nsid w:val="23134C4F"/>
     <w:multiLevelType w:val="hybridMultilevel"/>
     <w:tmpl w:val="E0AE2088"/>
@@ -5189,7 +5469,7 @@
       </w:pPr>
     </w:lvl>
   </w:abstractNum>
-  <w:abstractNum w:abstractNumId="11" w15:restartNumberingAfterBreak="0">
+  <w:abstractNum w:abstractNumId="12" w15:restartNumberingAfterBreak="0">
     <w:nsid w:val="256B38C6"/>
     <w:multiLevelType w:val="hybridMultilevel"/>
     <w:tmpl w:val="4150F9FE"/>
@@ -5275,7 +5555,7 @@
       </w:pPr>
     </w:lvl>
   </w:abstractNum>
-  <w:abstractNum w:abstractNumId="12" w15:restartNumberingAfterBreak="0">
+  <w:abstractNum w:abstractNumId="13" w15:restartNumberingAfterBreak="0">
     <w:nsid w:val="2F242883"/>
     <w:multiLevelType w:val="multilevel"/>
     <w:tmpl w:val="DD5C9EAE"/>
@@ -5424,7 +5704,7 @@
       </w:rPr>
     </w:lvl>
   </w:abstractNum>
-  <w:abstractNum w:abstractNumId="13" w15:restartNumberingAfterBreak="0">
+  <w:abstractNum w:abstractNumId="14" w15:restartNumberingAfterBreak="0">
     <w:nsid w:val="30014BEE"/>
     <w:multiLevelType w:val="hybridMultilevel"/>
     <w:tmpl w:val="5D668DDA"/>
@@ -5564,7 +5844,7 @@
       </w:rPr>
     </w:lvl>
   </w:abstractNum>
-  <w:abstractNum w:abstractNumId="14" w15:restartNumberingAfterBreak="0">
+  <w:abstractNum w:abstractNumId="15" w15:restartNumberingAfterBreak="0">
     <w:nsid w:val="35361632"/>
     <w:multiLevelType w:val="hybridMultilevel"/>
     <w:tmpl w:val="00AE4D9C"/>
@@ -5654,7 +5934,7 @@
       </w:pPr>
     </w:lvl>
   </w:abstractNum>
-  <w:abstractNum w:abstractNumId="15" w15:restartNumberingAfterBreak="0">
+  <w:abstractNum w:abstractNumId="16" w15:restartNumberingAfterBreak="0">
     <w:nsid w:val="3C2234C8"/>
     <w:multiLevelType w:val="hybridMultilevel"/>
     <w:tmpl w:val="1512C30C"/>
@@ -5740,7 +6020,7 @@
       </w:pPr>
     </w:lvl>
   </w:abstractNum>
-  <w:abstractNum w:abstractNumId="16" w15:restartNumberingAfterBreak="0">
+  <w:abstractNum w:abstractNumId="17" w15:restartNumberingAfterBreak="0">
     <w:nsid w:val="3C304DC5"/>
     <w:multiLevelType w:val="multilevel"/>
     <w:tmpl w:val="D5C8056C"/>
@@ -5890,7 +6170,7 @@
       </w:rPr>
     </w:lvl>
   </w:abstractNum>
-  <w:abstractNum w:abstractNumId="17" w15:restartNumberingAfterBreak="0">
+  <w:abstractNum w:abstractNumId="18" w15:restartNumberingAfterBreak="0">
     <w:nsid w:val="3C856F13"/>
     <w:multiLevelType w:val="hybridMultilevel"/>
     <w:tmpl w:val="971E00AC"/>
@@ -5980,7 +6260,7 @@
       </w:pPr>
     </w:lvl>
   </w:abstractNum>
-  <w:abstractNum w:abstractNumId="18" w15:restartNumberingAfterBreak="0">
+  <w:abstractNum w:abstractNumId="19" w15:restartNumberingAfterBreak="0">
     <w:nsid w:val="47821803"/>
     <w:multiLevelType w:val="hybridMultilevel"/>
     <w:tmpl w:val="AD46F408"/>
@@ -6120,7 +6400,7 @@
       </w:rPr>
     </w:lvl>
   </w:abstractNum>
-  <w:abstractNum w:abstractNumId="19" w15:restartNumberingAfterBreak="0">
+  <w:abstractNum w:abstractNumId="20" w15:restartNumberingAfterBreak="0">
     <w:nsid w:val="48DA18A4"/>
     <w:multiLevelType w:val="hybridMultilevel"/>
     <w:tmpl w:val="4150F9FE"/>
@@ -6206,7 +6486,7 @@
       </w:pPr>
     </w:lvl>
   </w:abstractNum>
-  <w:abstractNum w:abstractNumId="20" w15:restartNumberingAfterBreak="0">
+  <w:abstractNum w:abstractNumId="21" w15:restartNumberingAfterBreak="0">
     <w:nsid w:val="48F476BF"/>
     <w:multiLevelType w:val="hybridMultilevel"/>
     <w:tmpl w:val="EC88C56C"/>
@@ -6222,7 +6502,7 @@
         <w:rFonts w:hint="default"/>
       </w:rPr>
     </w:lvl>
-    <w:lvl w:ilvl="1" w:tplc="08090019" w:tentative="1">
+    <w:lvl w:ilvl="1" w:tplc="08090019">
       <w:start w:val="1"/>
       <w:numFmt w:val="lowerLetter"/>
       <w:lvlText w:val="%2."/>
@@ -6295,7 +6575,7 @@
       </w:pPr>
     </w:lvl>
   </w:abstractNum>
-  <w:abstractNum w:abstractNumId="21" w15:restartNumberingAfterBreak="0">
+  <w:abstractNum w:abstractNumId="22" w15:restartNumberingAfterBreak="0">
     <w:nsid w:val="4C826A40"/>
     <w:multiLevelType w:val="hybridMultilevel"/>
     <w:tmpl w:val="4F26CD22"/>
@@ -6381,7 +6661,7 @@
       </w:pPr>
     </w:lvl>
   </w:abstractNum>
-  <w:abstractNum w:abstractNumId="22" w15:restartNumberingAfterBreak="0">
+  <w:abstractNum w:abstractNumId="23" w15:restartNumberingAfterBreak="0">
     <w:nsid w:val="4E710421"/>
     <w:multiLevelType w:val="hybridMultilevel"/>
     <w:tmpl w:val="03BCAAF0"/>
@@ -6470,7 +6750,7 @@
       </w:pPr>
     </w:lvl>
   </w:abstractNum>
-  <w:abstractNum w:abstractNumId="23" w15:restartNumberingAfterBreak="0">
+  <w:abstractNum w:abstractNumId="24" w15:restartNumberingAfterBreak="0">
     <w:nsid w:val="51D76BE0"/>
     <w:multiLevelType w:val="hybridMultilevel"/>
     <w:tmpl w:val="7C1EFA2A"/>
@@ -6556,7 +6836,7 @@
       </w:pPr>
     </w:lvl>
   </w:abstractNum>
-  <w:abstractNum w:abstractNumId="24" w15:restartNumberingAfterBreak="0">
+  <w:abstractNum w:abstractNumId="25" w15:restartNumberingAfterBreak="0">
     <w:nsid w:val="52C75FEF"/>
     <w:multiLevelType w:val="hybridMultilevel"/>
     <w:tmpl w:val="61767E9A"/>
@@ -6696,7 +6976,7 @@
       </w:rPr>
     </w:lvl>
   </w:abstractNum>
-  <w:abstractNum w:abstractNumId="25" w15:restartNumberingAfterBreak="0">
+  <w:abstractNum w:abstractNumId="26" w15:restartNumberingAfterBreak="0">
     <w:nsid w:val="57FE67B6"/>
     <w:multiLevelType w:val="hybridMultilevel"/>
     <w:tmpl w:val="718A1BEE"/>
@@ -6785,7 +7065,7 @@
       </w:pPr>
     </w:lvl>
   </w:abstractNum>
-  <w:abstractNum w:abstractNumId="26" w15:restartNumberingAfterBreak="0">
+  <w:abstractNum w:abstractNumId="27" w15:restartNumberingAfterBreak="0">
     <w:nsid w:val="580F0B21"/>
     <w:multiLevelType w:val="hybridMultilevel"/>
     <w:tmpl w:val="60CAA6A8"/>
@@ -6871,10 +7151,10 @@
       </w:pPr>
     </w:lvl>
   </w:abstractNum>
-  <w:abstractNum w:abstractNumId="27" w15:restartNumberingAfterBreak="0">
+  <w:abstractNum w:abstractNumId="28" w15:restartNumberingAfterBreak="0">
     <w:nsid w:val="5CBF494B"/>
     <w:multiLevelType w:val="multilevel"/>
-    <w:tmpl w:val="EF205160"/>
+    <w:tmpl w:val="F28467D8"/>
     <w:lvl w:ilvl="0">
       <w:start w:val="1"/>
       <w:numFmt w:val="decimal"/>
@@ -6886,6 +7166,10 @@
         </w:tabs>
         <w:ind w:left="720" w:hanging="360"/>
       </w:pPr>
+      <w:rPr>
+        <w:b w:val="0"/>
+        <w:bCs w:val="0"/>
+      </w:rPr>
     </w:lvl>
     <w:lvl w:ilvl="1" w:tentative="1">
       <w:start w:val="1"/>
@@ -6984,7 +7268,7 @@
       </w:pPr>
     </w:lvl>
   </w:abstractNum>
-  <w:abstractNum w:abstractNumId="28" w15:restartNumberingAfterBreak="0">
+  <w:abstractNum w:abstractNumId="29" w15:restartNumberingAfterBreak="0">
     <w:nsid w:val="61720E2B"/>
     <w:multiLevelType w:val="hybridMultilevel"/>
     <w:tmpl w:val="2EDC21D4"/>
@@ -7075,7 +7359,7 @@
       </w:pPr>
     </w:lvl>
   </w:abstractNum>
-  <w:abstractNum w:abstractNumId="29" w15:restartNumberingAfterBreak="0">
+  <w:abstractNum w:abstractNumId="30" w15:restartNumberingAfterBreak="0">
     <w:nsid w:val="639B75BA"/>
     <w:multiLevelType w:val="hybridMultilevel"/>
     <w:tmpl w:val="D0D63E92"/>
@@ -7164,7 +7448,7 @@
       </w:pPr>
     </w:lvl>
   </w:abstractNum>
-  <w:abstractNum w:abstractNumId="30" w15:restartNumberingAfterBreak="0">
+  <w:abstractNum w:abstractNumId="31" w15:restartNumberingAfterBreak="0">
     <w:nsid w:val="708F726C"/>
     <w:multiLevelType w:val="hybridMultilevel"/>
     <w:tmpl w:val="D256B35E"/>
@@ -7253,7 +7537,7 @@
       </w:pPr>
     </w:lvl>
   </w:abstractNum>
-  <w:abstractNum w:abstractNumId="31" w15:restartNumberingAfterBreak="0">
+  <w:abstractNum w:abstractNumId="32" w15:restartNumberingAfterBreak="0">
     <w:nsid w:val="75644042"/>
     <w:multiLevelType w:val="hybridMultilevel"/>
     <w:tmpl w:val="BC2C7750"/>
@@ -7342,7 +7626,7 @@
       </w:pPr>
     </w:lvl>
   </w:abstractNum>
-  <w:abstractNum w:abstractNumId="32" w15:restartNumberingAfterBreak="0">
+  <w:abstractNum w:abstractNumId="33" w15:restartNumberingAfterBreak="0">
     <w:nsid w:val="76D93506"/>
     <w:multiLevelType w:val="hybridMultilevel"/>
     <w:tmpl w:val="7924F25A"/>
@@ -7431,7 +7715,7 @@
       </w:pPr>
     </w:lvl>
   </w:abstractNum>
-  <w:abstractNum w:abstractNumId="33" w15:restartNumberingAfterBreak="0">
+  <w:abstractNum w:abstractNumId="34" w15:restartNumberingAfterBreak="0">
     <w:nsid w:val="772D4C8D"/>
     <w:multiLevelType w:val="hybridMultilevel"/>
     <w:tmpl w:val="B5D65062"/>
@@ -7544,106 +7828,109 @@
     </w:lvl>
   </w:abstractNum>
   <w:num w:numId="1" w16cid:durableId="285048517">
-    <w:abstractNumId w:val="13"/>
+    <w:abstractNumId w:val="14"/>
   </w:num>
   <w:num w:numId="2" w16cid:durableId="799688331">
-    <w:abstractNumId w:val="33"/>
+    <w:abstractNumId w:val="34"/>
   </w:num>
   <w:num w:numId="3" w16cid:durableId="1250114250">
     <w:abstractNumId w:val="2"/>
   </w:num>
   <w:num w:numId="4" w16cid:durableId="28533676">
-    <w:abstractNumId w:val="4"/>
+    <w:abstractNumId w:val="5"/>
   </w:num>
   <w:num w:numId="5" w16cid:durableId="4522509">
+    <w:abstractNumId w:val="27"/>
+  </w:num>
+  <w:num w:numId="6" w16cid:durableId="1916665957">
+    <w:abstractNumId w:val="22"/>
+  </w:num>
+  <w:num w:numId="7" w16cid:durableId="2049403438">
+    <w:abstractNumId w:val="10"/>
+  </w:num>
+  <w:num w:numId="8" w16cid:durableId="476387111">
+    <w:abstractNumId w:val="8"/>
+  </w:num>
+  <w:num w:numId="9" w16cid:durableId="1440488659">
+    <w:abstractNumId w:val="25"/>
+  </w:num>
+  <w:num w:numId="10" w16cid:durableId="1090392983">
+    <w:abstractNumId w:val="19"/>
+  </w:num>
+  <w:num w:numId="11" w16cid:durableId="1805810803">
     <w:abstractNumId w:val="26"/>
   </w:num>
-  <w:num w:numId="6" w16cid:durableId="1916665957">
-    <w:abstractNumId w:val="21"/>
+  <w:num w:numId="12" w16cid:durableId="715592107">
+    <w:abstractNumId w:val="33"/>
   </w:num>
-  <w:num w:numId="7" w16cid:durableId="2049403438">
-    <w:abstractNumId w:val="9"/>
+  <w:num w:numId="13" w16cid:durableId="2112311700">
+    <w:abstractNumId w:val="32"/>
   </w:num>
-  <w:num w:numId="8" w16cid:durableId="476387111">
-    <w:abstractNumId w:val="7"/>
+  <w:num w:numId="14" w16cid:durableId="778715707">
+    <w:abstractNumId w:val="23"/>
   </w:num>
-  <w:num w:numId="9" w16cid:durableId="1440488659">
+  <w:num w:numId="15" w16cid:durableId="1023441962">
+    <w:abstractNumId w:val="11"/>
+  </w:num>
+  <w:num w:numId="16" w16cid:durableId="1430271087">
+    <w:abstractNumId w:val="16"/>
+  </w:num>
+  <w:num w:numId="17" w16cid:durableId="1888254292">
     <w:abstractNumId w:val="24"/>
   </w:num>
-  <w:num w:numId="10" w16cid:durableId="1090392983">
+  <w:num w:numId="18" w16cid:durableId="942029579">
     <w:abstractNumId w:val="18"/>
-  </w:num>
-  <w:num w:numId="11" w16cid:durableId="1805810803">
-    <w:abstractNumId w:val="25"/>
-  </w:num>
-  <w:num w:numId="12" w16cid:durableId="715592107">
-    <w:abstractNumId w:val="32"/>
-  </w:num>
-  <w:num w:numId="13" w16cid:durableId="2112311700">
-    <w:abstractNumId w:val="31"/>
-  </w:num>
-  <w:num w:numId="14" w16cid:durableId="778715707">
-    <w:abstractNumId w:val="22"/>
-  </w:num>
-  <w:num w:numId="15" w16cid:durableId="1023441962">
-    <w:abstractNumId w:val="10"/>
-  </w:num>
-  <w:num w:numId="16" w16cid:durableId="1430271087">
-    <w:abstractNumId w:val="15"/>
-  </w:num>
-  <w:num w:numId="17" w16cid:durableId="1888254292">
-    <w:abstractNumId w:val="23"/>
-  </w:num>
-  <w:num w:numId="18" w16cid:durableId="942029579">
-    <w:abstractNumId w:val="17"/>
   </w:num>
   <w:num w:numId="19" w16cid:durableId="207425059">
     <w:abstractNumId w:val="0"/>
   </w:num>
   <w:num w:numId="20" w16cid:durableId="1612669739">
-    <w:abstractNumId w:val="11"/>
+    <w:abstractNumId w:val="12"/>
   </w:num>
   <w:num w:numId="21" w16cid:durableId="1870026241">
-    <w:abstractNumId w:val="19"/>
+    <w:abstractNumId w:val="20"/>
   </w:num>
   <w:num w:numId="22" w16cid:durableId="138033397">
-    <w:abstractNumId w:val="20"/>
+    <w:abstractNumId w:val="21"/>
   </w:num>
   <w:num w:numId="23" w16cid:durableId="1582981684">
-    <w:abstractNumId w:val="3"/>
+    <w:abstractNumId w:val="4"/>
   </w:num>
   <w:num w:numId="24" w16cid:durableId="568537905">
-    <w:abstractNumId w:val="8"/>
+    <w:abstractNumId w:val="9"/>
   </w:num>
   <w:num w:numId="25" w16cid:durableId="1932276691">
-    <w:abstractNumId w:val="30"/>
+    <w:abstractNumId w:val="31"/>
   </w:num>
   <w:num w:numId="26" w16cid:durableId="2052344470">
-    <w:abstractNumId w:val="28"/>
+    <w:abstractNumId w:val="29"/>
   </w:num>
   <w:num w:numId="27" w16cid:durableId="1100561685">
-    <w:abstractNumId w:val="14"/>
+    <w:abstractNumId w:val="15"/>
   </w:num>
   <w:num w:numId="28" w16cid:durableId="1097553145">
     <w:abstractNumId w:val="1"/>
   </w:num>
   <w:num w:numId="29" w16cid:durableId="713846661">
-    <w:abstractNumId w:val="16"/>
+    <w:abstractNumId w:val="17"/>
   </w:num>
   <w:num w:numId="30" w16cid:durableId="642200393">
-    <w:abstractNumId w:val="5"/>
+    <w:abstractNumId w:val="6"/>
   </w:num>
   <w:num w:numId="31" w16cid:durableId="1881241094">
-    <w:abstractNumId w:val="12"/>
+    <w:abstractNumId w:val="13"/>
   </w:num>
   <w:num w:numId="32" w16cid:durableId="935404222">
-    <w:abstractNumId w:val="6"/>
+    <w:abstractNumId w:val="7"/>
   </w:num>
   <w:num w:numId="33" w16cid:durableId="202862297">
-    <w:abstractNumId w:val="29"/>
+    <w:abstractNumId w:val="30"/>
   </w:num>
   <w:num w:numId="34" w16cid:durableId="752430614">
-    <w:abstractNumId w:val="27"/>
+    <w:abstractNumId w:val="28"/>
+  </w:num>
+  <w:num w:numId="35" w16cid:durableId="1652903757">
+    <w:abstractNumId w:val="3"/>
   </w:num>
 </w:numbering>
 </file>
@@ -8050,6 +8337,28 @@
     <w:qFormat/>
     <w:rsid w:val="002430C2"/>
   </w:style>
+  <w:style w:type="paragraph" w:styleId="Heading3">
+    <w:name w:val="heading 3"/>
+    <w:basedOn w:val="Normal"/>
+    <w:link w:val="Heading3Char"/>
+    <w:uiPriority w:val="9"/>
+    <w:qFormat/>
+    <w:rsid w:val="00D63D80"/>
+    <w:pPr>
+      <w:spacing w:before="100" w:beforeAutospacing="1" w:after="100" w:afterAutospacing="1" w:line="240" w:lineRule="auto"/>
+      <w:outlineLvl w:val="2"/>
+    </w:pPr>
+    <w:rPr>
+      <w:rFonts w:eastAsia="Times New Roman" w:cs="Times New Roman"/>
+      <w:b/>
+      <w:bCs/>
+      <w:kern w:val="0"/>
+      <w:sz w:val="27"/>
+      <w:szCs w:val="27"/>
+      <w:lang w:eastAsia="en-GB"/>
+      <w14:ligatures w14:val="none"/>
+    </w:rPr>
+  </w:style>
   <w:style w:type="character" w:default="1" w:styleId="DefaultParagraphFont">
     <w:name w:val="Default Paragraph Font"/>
     <w:uiPriority w:val="1"/>
@@ -8220,6 +8529,23 @@
     <w:rPr>
       <w:b/>
       <w:bCs/>
+    </w:rPr>
+  </w:style>
+  <w:style w:type="character" w:customStyle="1" w:styleId="Heading3Char">
+    <w:name w:val="Heading 3 Char"/>
+    <w:basedOn w:val="DefaultParagraphFont"/>
+    <w:link w:val="Heading3"/>
+    <w:uiPriority w:val="9"/>
+    <w:rsid w:val="00D63D80"/>
+    <w:rPr>
+      <w:rFonts w:eastAsia="Times New Roman" w:cs="Times New Roman"/>
+      <w:b/>
+      <w:bCs/>
+      <w:kern w:val="0"/>
+      <w:sz w:val="27"/>
+      <w:szCs w:val="27"/>
+      <w:lang w:eastAsia="en-GB"/>
+      <w14:ligatures w14:val="none"/>
     </w:rPr>
   </w:style>
 </w:styles>

</xml_diff>

<commit_message>
Update write up question 1
</commit_message>
<xml_diff>
--- a/project_write_up.docx
+++ b/project_write_up.docx
@@ -206,63 +206,7 @@
         <w:rPr>
           <w:rFonts w:ascii="Arial" w:hAnsi="Arial" w:cs="Arial"/>
         </w:rPr>
-        <w:t>). The datasets encompassed key attributes such as '</w:t>
-      </w:r>
-      <w:proofErr w:type="spellStart"/>
-      <w:r>
-        <w:rPr>
-          <w:rFonts w:ascii="Arial" w:hAnsi="Arial" w:cs="Arial"/>
-        </w:rPr>
-        <w:t>Movie_Name</w:t>
-      </w:r>
-      <w:proofErr w:type="spellEnd"/>
-      <w:r>
-        <w:rPr>
-          <w:rFonts w:ascii="Arial" w:hAnsi="Arial" w:cs="Arial"/>
-        </w:rPr>
-        <w:t>,' 'Rating,' 'Genre,' 'Year,' '</w:t>
-      </w:r>
-      <w:proofErr w:type="spellStart"/>
-      <w:r>
-        <w:rPr>
-          <w:rFonts w:ascii="Arial" w:hAnsi="Arial" w:cs="Arial"/>
-        </w:rPr>
-        <w:t>Rating_Score</w:t>
-      </w:r>
-      <w:proofErr w:type="spellEnd"/>
-      <w:r>
-        <w:rPr>
-          <w:rFonts w:ascii="Arial" w:hAnsi="Arial" w:cs="Arial"/>
-        </w:rPr>
-        <w:t>,' 'Votes,' 'Director,' 'Writer,' 'Star,' 'Country,' 'Budget,' 'Gross,' 'Company,' 'Runtime,' '</w:t>
-      </w:r>
-      <w:proofErr w:type="spellStart"/>
-      <w:r>
-        <w:rPr>
-          <w:rFonts w:ascii="Arial" w:hAnsi="Arial" w:cs="Arial"/>
-        </w:rPr>
-        <w:t>Release_date</w:t>
-      </w:r>
-      <w:proofErr w:type="spellEnd"/>
-      <w:r>
-        <w:rPr>
-          <w:rFonts w:ascii="Arial" w:hAnsi="Arial" w:cs="Arial"/>
-        </w:rPr>
-        <w:t>,' 'Production,' 'Poster,' 'Type,' 'Ratings,' 'Website,' '</w:t>
-      </w:r>
-      <w:proofErr w:type="spellStart"/>
-      <w:r>
-        <w:rPr>
-          <w:rFonts w:ascii="Arial" w:hAnsi="Arial" w:cs="Arial"/>
-        </w:rPr>
-        <w:t>totalSeasons</w:t>
-      </w:r>
-      <w:proofErr w:type="spellEnd"/>
-      <w:r>
-        <w:rPr>
-          <w:rFonts w:ascii="Arial" w:hAnsi="Arial" w:cs="Arial"/>
-        </w:rPr>
-        <w:t xml:space="preserve">,' 'Error,' and 'Response.' </w:t>
+        <w:t xml:space="preserve">). The datasets encompassed key attributes such as 'Movie_Name,' 'Rating,' 'Genre,' 'Year,' 'Rating_Score,' 'Votes,' 'Director,' 'Writer,' 'Star,' 'Country,' 'Budget,' 'Gross,' 'Company,' 'Runtime,' 'Release_date,' 'Production,' 'Poster,' 'Type,' 'Ratings,' 'Website,' 'totalSeasons,' 'Error,' and 'Response.' </w:t>
       </w:r>
       <w:r>
         <w:rPr>
@@ -397,39 +341,7 @@
           <w:rFonts w:ascii="Arial" w:hAnsi="Arial" w:cs="Arial"/>
           <w:lang w:eastAsia="en-GB"/>
         </w:rPr>
-        <w:t xml:space="preserve">, </w:t>
-      </w:r>
-      <w:proofErr w:type="spellStart"/>
-      <w:r>
-        <w:rPr>
-          <w:rFonts w:ascii="Arial" w:hAnsi="Arial" w:cs="Arial"/>
-          <w:lang w:eastAsia="en-GB"/>
-        </w:rPr>
-        <w:t>numpy</w:t>
-      </w:r>
-      <w:proofErr w:type="spellEnd"/>
-      <w:r>
-        <w:rPr>
-          <w:rFonts w:ascii="Arial" w:hAnsi="Arial" w:cs="Arial"/>
-          <w:lang w:eastAsia="en-GB"/>
-        </w:rPr>
-        <w:t xml:space="preserve">, matplotlib, seaborn and </w:t>
-      </w:r>
-      <w:proofErr w:type="spellStart"/>
-      <w:r>
-        <w:rPr>
-          <w:rFonts w:ascii="Arial" w:hAnsi="Arial" w:cs="Arial"/>
-          <w:lang w:eastAsia="en-GB"/>
-        </w:rPr>
-        <w:t>scipy.stats</w:t>
-      </w:r>
-      <w:proofErr w:type="spellEnd"/>
-      <w:r>
-        <w:rPr>
-          <w:rFonts w:ascii="Arial" w:hAnsi="Arial" w:cs="Arial"/>
-          <w:lang w:eastAsia="en-GB"/>
-        </w:rPr>
-        <w:t xml:space="preserve"> </w:t>
+        <w:t xml:space="preserve">, numpy, matplotlib, seaborn and scipy.stats </w:t>
       </w:r>
       <w:r>
         <w:rPr>
@@ -559,7 +471,7 @@
           <w:rFonts w:ascii="Arial" w:hAnsi="Arial" w:cs="Arial"/>
           <w:lang w:val="en-US" w:eastAsia="en-GB"/>
         </w:rPr>
-        <w:t xml:space="preserve"> How have movie ratings evolved over the years, and are there discernible trends within different genres or directors?</w:t>
+        <w:t xml:space="preserve"> How have movie ratings evolved over the years, and are there discernible trends within different genres?</w:t>
       </w:r>
     </w:p>
     <w:p>
@@ -1525,9 +1437,8 @@
           <w:lang w:eastAsia="en-GB"/>
           <w14:ligatures w14:val="none"/>
         </w:rPr>
-        <w:t xml:space="preserve">Explore the rating scores between IMDB and </w:t>
-      </w:r>
-      <w:proofErr w:type="spellStart"/>
+        <w:t>Explore the rating scores between IMDB and Meta</w:t>
+      </w:r>
       <w:r>
         <w:rPr>
           <w:rFonts w:ascii="Arial" w:eastAsia="Times New Roman" w:hAnsi="Arial" w:cs="Arial"/>
@@ -1537,9 +1448,8 @@
           <w:lang w:eastAsia="en-GB"/>
           <w14:ligatures w14:val="none"/>
         </w:rPr>
-        <w:t>Metascore</w:t>
-      </w:r>
-      <w:proofErr w:type="spellEnd"/>
+        <w:t>critic</w:t>
+      </w:r>
       <w:r>
         <w:rPr>
           <w:rFonts w:ascii="Arial" w:eastAsia="Times New Roman" w:hAnsi="Arial" w:cs="Arial"/>
@@ -1575,9 +1485,8 @@
           <w:lang w:eastAsia="en-GB"/>
           <w14:ligatures w14:val="none"/>
         </w:rPr>
-        <w:t xml:space="preserve">The ratings given by </w:t>
-      </w:r>
-      <w:proofErr w:type="spellStart"/>
+        <w:t>The ratings given by Meta</w:t>
+      </w:r>
       <w:r>
         <w:rPr>
           <w:rFonts w:ascii="Arial" w:eastAsia="Times New Roman" w:hAnsi="Arial" w:cs="Arial"/>
@@ -1585,9 +1494,8 @@
           <w:lang w:eastAsia="en-GB"/>
           <w14:ligatures w14:val="none"/>
         </w:rPr>
-        <w:t>Metascore</w:t>
-      </w:r>
-      <w:proofErr w:type="spellEnd"/>
+        <w:t>critic</w:t>
+      </w:r>
       <w:r>
         <w:rPr>
           <w:rFonts w:ascii="Arial" w:eastAsia="Times New Roman" w:hAnsi="Arial" w:cs="Arial"/>
@@ -1595,27 +1503,7 @@
           <w:lang w:eastAsia="en-GB"/>
           <w14:ligatures w14:val="none"/>
         </w:rPr>
-        <w:t xml:space="preserve"> and IMDB are provided in two different ways. The </w:t>
-      </w:r>
-      <w:proofErr w:type="spellStart"/>
-      <w:r>
-        <w:rPr>
-          <w:rFonts w:ascii="Arial" w:eastAsia="Times New Roman" w:hAnsi="Arial" w:cs="Arial"/>
-          <w:kern w:val="0"/>
-          <w:lang w:eastAsia="en-GB"/>
-          <w14:ligatures w14:val="none"/>
-        </w:rPr>
-        <w:t>Metascore</w:t>
-      </w:r>
-      <w:proofErr w:type="spellEnd"/>
-      <w:r>
-        <w:rPr>
-          <w:rFonts w:ascii="Arial" w:eastAsia="Times New Roman" w:hAnsi="Arial" w:cs="Arial"/>
-          <w:kern w:val="0"/>
-          <w:lang w:eastAsia="en-GB"/>
-          <w14:ligatures w14:val="none"/>
-        </w:rPr>
-        <w:t xml:space="preserve"> is a weighted average of reviews from critics and publications for a given movie along with user scores. IMDB, meanwhile, is open to anyone with an IMDB account. IMDB movie scores can vary wildly depending on the user, though the website does try and ensure extreme scores don't adversely affect the rating. Since it doesn't rely on critical evaluation, the score it's far more of an indicator of popularity than it is actual quality.</w:t>
+        <w:t xml:space="preserve"> and IMDB are provided in two different ways. The Metascore is a weighted average of reviews from critics and publications for a given movie along with user scores. IMDB, meanwhile, is open to anyone with an IMDB account. IMDB movie scores can vary wildly depending on the user, though the website does try and ensure extreme scores don't adversely affect the rating. Since it doesn't rely on critical evaluation, the score is far more of an indicator of popularity than it is actual quality.</w:t>
       </w:r>
     </w:p>
     <w:p>
@@ -1667,27 +1555,7 @@
           <w:lang w:eastAsia="en-GB"/>
           <w14:ligatures w14:val="none"/>
         </w:rPr>
-        <w:t xml:space="preserve">The </w:t>
-      </w:r>
-      <w:proofErr w:type="spellStart"/>
-      <w:r>
-        <w:rPr>
-          <w:rFonts w:ascii="Arial" w:eastAsia="Times New Roman" w:hAnsi="Arial" w:cs="Arial"/>
-          <w:kern w:val="0"/>
-          <w:lang w:eastAsia="en-GB"/>
-          <w14:ligatures w14:val="none"/>
-        </w:rPr>
-        <w:t>Metascore</w:t>
-      </w:r>
-      <w:proofErr w:type="spellEnd"/>
-      <w:r>
-        <w:rPr>
-          <w:rFonts w:ascii="Arial" w:eastAsia="Times New Roman" w:hAnsi="Arial" w:cs="Arial"/>
-          <w:kern w:val="0"/>
-          <w:lang w:eastAsia="en-GB"/>
-          <w14:ligatures w14:val="none"/>
-        </w:rPr>
-        <w:t xml:space="preserve"> line is distributed more widely between 5.5 and 10. It follows a similar pattern to the IMDB line, though it rises higher than the IMDB line in the earlier years. It then falls below the IMDB line from 1978 onwards, before spiking back up in 2020.</w:t>
+        <w:t>The Metascore line is distributed more widely between 5.5 and 10. It follows a similar pattern to the IMDB line, though it rises higher than the IMDB line in the earlier years. It then falls below the IMDB line from 1978 onwards, before spiking back up in 2020.</w:t>
       </w:r>
     </w:p>
     <w:p>
@@ -1713,27 +1581,7 @@
           <w:lang w:eastAsia="en-GB"/>
           <w14:ligatures w14:val="none"/>
         </w:rPr>
-        <w:t xml:space="preserve">The p-value for both </w:t>
-      </w:r>
-      <w:proofErr w:type="spellStart"/>
-      <w:r>
-        <w:rPr>
-          <w:rFonts w:ascii="Arial" w:eastAsia="Times New Roman" w:hAnsi="Arial" w:cs="Arial"/>
-          <w:kern w:val="0"/>
-          <w:lang w:eastAsia="en-GB"/>
-          <w14:ligatures w14:val="none"/>
-        </w:rPr>
-        <w:t>Metascore</w:t>
-      </w:r>
-      <w:proofErr w:type="spellEnd"/>
-      <w:r>
-        <w:rPr>
-          <w:rFonts w:ascii="Arial" w:eastAsia="Times New Roman" w:hAnsi="Arial" w:cs="Arial"/>
-          <w:kern w:val="0"/>
-          <w:lang w:eastAsia="en-GB"/>
-          <w14:ligatures w14:val="none"/>
-        </w:rPr>
-        <w:t xml:space="preserve"> and IMDB is greater than or equal to 0.05, so the null hypothesis would not be rejected and the alternative hypothesis would </w:t>
+        <w:t xml:space="preserve">The p-value for both Metascore and IMDB is greater than or equal to 0.05, so the null hypothesis would not be rejected and the alternative hypothesis would </w:t>
       </w:r>
       <w:r>
         <w:rPr>
@@ -1796,7 +1644,47 @@
           <w:lang w:eastAsia="en-GB"/>
           <w14:ligatures w14:val="none"/>
         </w:rPr>
-        <w:t>When looking along the line, there are noticeable peaks throughout certain years where there are a large number of voters on average. With IMDB having started as a company in 1990, it may be that these older movies have had more time to accumulate ratings. It is also the case that classic films continue to be highly regarded by people, with classics like Spartacus/Psycho in 1960, Grease in 1978 and The Lion King in 1994. While taking these peaks into account, it can also be seen that the line is generally tending positively, getting slowly higher over the years before a huge spike in 2020 which can also be seen with the rating scores.</w:t>
+        <w:t xml:space="preserve">When looking along the line, there are noticeable peaks throughout certain years where there are a large number of voters on average. With IMDB having started as a company in 1990, </w:t>
+      </w:r>
+      <w:bookmarkStart w:id="0" w:name="_Hlk152532800"/>
+      <w:r>
+        <w:rPr>
+          <w:rFonts w:ascii="Arial" w:eastAsia="Times New Roman" w:hAnsi="Arial" w:cs="Arial"/>
+          <w:kern w:val="0"/>
+          <w:lang w:eastAsia="en-GB"/>
+          <w14:ligatures w14:val="none"/>
+        </w:rPr>
+        <w:t>it may be that these older movies have had more time to accumulate ratings</w:t>
+      </w:r>
+      <w:bookmarkEnd w:id="0"/>
+      <w:r>
+        <w:rPr>
+          <w:rFonts w:ascii="Arial" w:eastAsia="Times New Roman" w:hAnsi="Arial" w:cs="Arial"/>
+          <w:kern w:val="0"/>
+          <w:lang w:eastAsia="en-GB"/>
+          <w14:ligatures w14:val="none"/>
+        </w:rPr>
+        <w:t xml:space="preserve">. It is </w:t>
+      </w:r>
+      <w:bookmarkStart w:id="1" w:name="_Hlk152532853"/>
+      <w:r>
+        <w:rPr>
+          <w:rFonts w:ascii="Arial" w:eastAsia="Times New Roman" w:hAnsi="Arial" w:cs="Arial"/>
+          <w:kern w:val="0"/>
+          <w:lang w:eastAsia="en-GB"/>
+          <w14:ligatures w14:val="none"/>
+        </w:rPr>
+        <w:t>also the case that classic films continue to be highly regarded by people</w:t>
+      </w:r>
+      <w:bookmarkEnd w:id="1"/>
+      <w:r>
+        <w:rPr>
+          <w:rFonts w:ascii="Arial" w:eastAsia="Times New Roman" w:hAnsi="Arial" w:cs="Arial"/>
+          <w:kern w:val="0"/>
+          <w:lang w:eastAsia="en-GB"/>
+          <w14:ligatures w14:val="none"/>
+        </w:rPr>
+        <w:t>, with classics like Spartacus/Psycho in 1960, Grease in 1978 and The Lion King in 1994. While taking these peaks into account, it can also be seen that the line is generally tending positively, getting slowly higher over the years before a huge spike in 2020 which can also be seen with the rating scores.</w:t>
       </w:r>
     </w:p>
     <w:p>
@@ -2878,27 +2766,46 @@
           <w14:ligatures w14:val="none"/>
         </w:rPr>
         <w:lastRenderedPageBreak/>
-        <w:t xml:space="preserve">ten, with a runtime of 169 minutes, had a total vote of 1,600,000. The top two movies, </w:t>
-      </w:r>
-      <w:proofErr w:type="spellStart"/>
-      <w:r>
+        <w:t>ten, with a runtime of 169 minutes, had a total vote of 1,600,000. The top two movies, Darknight and Shawshank Redemption, based on votes of 2,400,00 each, have lower runtimes of 150 and 125 minutes respectively.</w:t>
+      </w:r>
+    </w:p>
+    <w:p>
+      <w:pPr>
+        <w:pStyle w:val="ListParagraph"/>
+        <w:shd w:val="clear" w:color="auto" w:fill="FFFFFF"/>
+        <w:spacing w:after="0" w:line="360" w:lineRule="auto"/>
+        <w:jc w:val="both"/>
         <w:rPr>
           <w:rFonts w:ascii="Arial" w:eastAsia="Times New Roman" w:hAnsi="Arial" w:cs="Arial"/>
           <w:kern w:val="0"/>
           <w:lang w:eastAsia="en-GB"/>
           <w14:ligatures w14:val="none"/>
         </w:rPr>
-        <w:t>Darknight</w:t>
-      </w:r>
-      <w:proofErr w:type="spellEnd"/>
-      <w:r>
+      </w:pPr>
+    </w:p>
+    <w:p>
+      <w:pPr>
+        <w:pStyle w:val="ListParagraph"/>
+        <w:shd w:val="clear" w:color="auto" w:fill="FFFFFF"/>
+        <w:spacing w:after="0" w:line="360" w:lineRule="auto"/>
+        <w:jc w:val="both"/>
         <w:rPr>
           <w:rFonts w:ascii="Arial" w:eastAsia="Times New Roman" w:hAnsi="Arial" w:cs="Arial"/>
           <w:kern w:val="0"/>
           <w:lang w:eastAsia="en-GB"/>
           <w14:ligatures w14:val="none"/>
         </w:rPr>
-        <w:t xml:space="preserve"> and Shawshank Redemption, based on votes of 2,400,00 each, have lower runtimes of 150 and 125 minutes respectively.</w:t>
+      </w:pPr>
+      <w:r>
+        <w:rPr>
+          <w:rFonts w:ascii="Arial" w:eastAsia="Times New Roman" w:hAnsi="Arial" w:cs="Arial"/>
+          <w:b/>
+          <w:bCs/>
+          <w:kern w:val="0"/>
+          <w:lang w:eastAsia="en-GB"/>
+          <w14:ligatures w14:val="none"/>
+        </w:rPr>
+        <w:t>Relationship Between Runtime and Viewers Preference (Hypothesis testing)</w:t>
       </w:r>
     </w:p>
     <w:p>
@@ -2914,73 +2821,14 @@
           <w14:ligatures w14:val="none"/>
         </w:rPr>
       </w:pPr>
-    </w:p>
-    <w:p>
-      <w:pPr>
-        <w:pStyle w:val="ListParagraph"/>
-        <w:shd w:val="clear" w:color="auto" w:fill="FFFFFF"/>
-        <w:spacing w:after="0" w:line="360" w:lineRule="auto"/>
-        <w:jc w:val="both"/>
+      <w:r>
         <w:rPr>
           <w:rFonts w:ascii="Arial" w:eastAsia="Times New Roman" w:hAnsi="Arial" w:cs="Arial"/>
           <w:kern w:val="0"/>
           <w:lang w:eastAsia="en-GB"/>
           <w14:ligatures w14:val="none"/>
         </w:rPr>
-      </w:pPr>
-      <w:r>
-        <w:rPr>
-          <w:rFonts w:ascii="Arial" w:eastAsia="Times New Roman" w:hAnsi="Arial" w:cs="Arial"/>
-          <w:b/>
-          <w:bCs/>
-          <w:kern w:val="0"/>
-          <w:lang w:eastAsia="en-GB"/>
-          <w14:ligatures w14:val="none"/>
-        </w:rPr>
-        <w:t>Relationship Between Runtime and Viewers Preference (Hypothesis testing)</w:t>
-      </w:r>
-    </w:p>
-    <w:p>
-      <w:pPr>
-        <w:pStyle w:val="ListParagraph"/>
-        <w:shd w:val="clear" w:color="auto" w:fill="FFFFFF"/>
-        <w:spacing w:after="0" w:line="360" w:lineRule="auto"/>
-        <w:jc w:val="both"/>
-        <w:rPr>
-          <w:rFonts w:ascii="Arial" w:eastAsia="Times New Roman" w:hAnsi="Arial" w:cs="Arial"/>
-          <w:kern w:val="0"/>
-          <w:lang w:eastAsia="en-GB"/>
-          <w14:ligatures w14:val="none"/>
-        </w:rPr>
-      </w:pPr>
-      <w:r>
-        <w:rPr>
-          <w:rFonts w:ascii="Arial" w:eastAsia="Times New Roman" w:hAnsi="Arial" w:cs="Arial"/>
-          <w:kern w:val="0"/>
-          <w:lang w:eastAsia="en-GB"/>
-          <w14:ligatures w14:val="none"/>
-        </w:rPr>
-        <w:t xml:space="preserve">The correlation between votes and run time is 0.30, showing a </w:t>
-      </w:r>
-      <w:proofErr w:type="spellStart"/>
-      <w:r>
-        <w:rPr>
-          <w:rFonts w:ascii="Arial" w:eastAsia="Times New Roman" w:hAnsi="Arial" w:cs="Arial"/>
-          <w:kern w:val="0"/>
-          <w:lang w:eastAsia="en-GB"/>
-          <w14:ligatures w14:val="none"/>
-        </w:rPr>
-        <w:t>postive</w:t>
-      </w:r>
-      <w:proofErr w:type="spellEnd"/>
-      <w:r>
-        <w:rPr>
-          <w:rFonts w:ascii="Arial" w:eastAsia="Times New Roman" w:hAnsi="Arial" w:cs="Arial"/>
-          <w:kern w:val="0"/>
-          <w:lang w:eastAsia="en-GB"/>
-          <w14:ligatures w14:val="none"/>
-        </w:rPr>
-        <w:t xml:space="preserve"> relationship, however weak. Correlation chart plotted, using all 76668 observations, in fig4.3 shows that there is little to no linear relationship between how viewers feel about a movie, and its runtime. Hypothesis test done using a sample size of 500 observation returned a p-value of 2.3, which is significantly higher than 0.05 (assumed significance level). Therefore we cannot reject the null hypothesis of non-significance.</w:t>
+        <w:t>The correlation between votes and run time is 0.30, showing a postive relationship, however weak. Correlation chart plotted, using all 76668 observations, in fig4.3 shows that there is little to no linear relationship between how viewers feel about a movie, and its runtime. Hypothesis test done using a sample size of 500 observation returned a p-value of 2.3, which is significantly higher than 0.05 (assumed significance level). Therefore we cannot reject the null hypothesis of non-significance.</w:t>
       </w:r>
     </w:p>
     <w:p>
@@ -3103,23 +2951,7 @@
           <w:rFonts w:ascii="Arial" w:hAnsi="Arial" w:cs="Arial"/>
           <w:lang w:eastAsia="en-GB"/>
         </w:rPr>
-        <w:t xml:space="preserve">An </w:t>
-      </w:r>
-      <w:proofErr w:type="spellStart"/>
-      <w:r>
-        <w:rPr>
-          <w:rFonts w:ascii="Arial" w:hAnsi="Arial" w:cs="Arial"/>
-          <w:lang w:eastAsia="en-GB"/>
-        </w:rPr>
-        <w:t>r-value</w:t>
-      </w:r>
-      <w:proofErr w:type="spellEnd"/>
-      <w:r>
-        <w:rPr>
-          <w:rFonts w:ascii="Arial" w:hAnsi="Arial" w:cs="Arial"/>
-          <w:lang w:eastAsia="en-GB"/>
-        </w:rPr>
-        <w:t xml:space="preserve"> of 0.5476 indicates a moderate positive linear relationship between the budget and gross of movies. As the budget increases, there tends to be a moderate increase in gross, but it's not as strong as a higher correlation would suggest.</w:t>
+        <w:t>An r-value of 0.5476 indicates a moderate positive linear relationship between the budget and gross of movies. As the budget increases, there tends to be a moderate increase in gross, but it's not as strong as a higher correlation would suggest.</w:t>
       </w:r>
     </w:p>
     <w:p>
@@ -3198,23 +3030,7 @@
           <w:rFonts w:ascii="Arial" w:hAnsi="Arial" w:cs="Arial"/>
           <w:lang w:eastAsia="en-GB"/>
         </w:rPr>
-        <w:t xml:space="preserve">An </w:t>
-      </w:r>
-      <w:proofErr w:type="spellStart"/>
-      <w:r>
-        <w:rPr>
-          <w:rFonts w:ascii="Arial" w:hAnsi="Arial" w:cs="Arial"/>
-          <w:lang w:eastAsia="en-GB"/>
-        </w:rPr>
-        <w:t>r-value</w:t>
-      </w:r>
-      <w:proofErr w:type="spellEnd"/>
-      <w:r>
-        <w:rPr>
-          <w:rFonts w:ascii="Arial" w:hAnsi="Arial" w:cs="Arial"/>
-          <w:lang w:eastAsia="en-GB"/>
-        </w:rPr>
-        <w:t xml:space="preserve"> of 0.0051 indicates an almost non-existent linear relationship between the budget allocated for a movie and its rating. Changes in the budget don't show a significant pattern or impact on the movie ratings.</w:t>
+        <w:t>An r-value of 0.0051 indicates an almost non-existent linear relationship between the budget allocated for a movie and its rating. Changes in the budget don't show a significant pattern or impact on the movie ratings.</w:t>
       </w:r>
     </w:p>
     <w:p>
@@ -3793,7 +3609,6 @@
           <w:lang w:val="fr-FR"/>
         </w:rPr>
       </w:pPr>
-      <w:proofErr w:type="spellStart"/>
       <w:r>
         <w:rPr>
           <w:rFonts w:ascii="Arial" w:hAnsi="Arial" w:cs="Arial"/>
@@ -3803,7 +3618,6 @@
         </w:rPr>
         <w:t>References</w:t>
       </w:r>
-      <w:proofErr w:type="spellEnd"/>
     </w:p>
     <w:p>
       <w:pPr>

</xml_diff>